<commit_message>
Alteração em: Gestão Empresarial e Projeto de Redes
</commit_message>
<xml_diff>
--- a/Gestão Empresarial - Itair Pereira/Indicação de Software (ERP).docx
+++ b/Gestão Empresarial - Itair Pereira/Indicação de Software (ERP).docx
@@ -1105,9 +1105,6 @@
     <w:p>
       <w:pPr>
         <w:pStyle w:val="Sumrio1"/>
-        <w:tabs>
-          <w:tab w:val="left" w:pos="880"/>
-        </w:tabs>
         <w:spacing w:after="48"/>
         <w:rPr>
           <w:rFonts w:eastAsiaTheme="minorEastAsia"/>
@@ -1127,41 +1124,23 @@
       <w:r>
         <w:fldChar w:fldCharType="separate"/>
       </w:r>
-      <w:hyperlink w:anchor="_Toc512357492" w:history="1">
+      <w:hyperlink w:anchor="_Toc516919479" w:history="1">
         <w:r>
           <w:rPr>
             <w:rStyle w:val="Hyperlink"/>
             <w:noProof/>
           </w:rPr>
-          <w:t>1</w:t>
-        </w:r>
-        <w:r>
-          <w:rPr>
-            <w:rFonts w:eastAsiaTheme="minorEastAsia"/>
-            <w:b w:val="0"/>
-            <w:noProof/>
-            <w:sz w:val="22"/>
-            <w:szCs w:val="22"/>
-            <w:lang w:eastAsia="pt-BR"/>
+          <w:t>INTRODUÇÃO</w:t>
+        </w:r>
+        <w:r>
+          <w:rPr>
+            <w:noProof/>
+            <w:webHidden/>
           </w:rPr>
           <w:tab/>
         </w:r>
         <w:r>
           <w:rPr>
-            <w:rStyle w:val="Hyperlink"/>
-            <w:noProof/>
-          </w:rPr>
-          <w:t>INTRODUÇÃO</w:t>
-        </w:r>
-        <w:r>
-          <w:rPr>
-            <w:noProof/>
-            <w:webHidden/>
-          </w:rPr>
-          <w:tab/>
-        </w:r>
-        <w:r>
-          <w:rPr>
             <w:noProof/>
             <w:webHidden/>
           </w:rPr>
@@ -1172,7 +1151,7 @@
             <w:noProof/>
             <w:webHidden/>
           </w:rPr>
-          <w:instrText xml:space="preserve"> PAGEREF _Toc512357492 \h </w:instrText>
+          <w:instrText xml:space="preserve"> PAGEREF _Toc516919479 \h </w:instrText>
         </w:r>
         <w:r>
           <w:rPr>
@@ -1206,9 +1185,6 @@
     <w:p>
       <w:pPr>
         <w:pStyle w:val="Sumrio1"/>
-        <w:tabs>
-          <w:tab w:val="left" w:pos="880"/>
-        </w:tabs>
         <w:spacing w:after="48"/>
         <w:rPr>
           <w:rFonts w:eastAsiaTheme="minorEastAsia"/>
@@ -1219,41 +1195,23 @@
           <w:lang w:eastAsia="pt-BR"/>
         </w:rPr>
       </w:pPr>
-      <w:hyperlink w:anchor="_Toc512357493" w:history="1">
+      <w:hyperlink w:anchor="_Toc516919480" w:history="1">
         <w:r>
           <w:rPr>
             <w:rStyle w:val="Hyperlink"/>
             <w:noProof/>
           </w:rPr>
-          <w:t>2</w:t>
-        </w:r>
-        <w:r>
-          <w:rPr>
-            <w:rFonts w:eastAsiaTheme="minorEastAsia"/>
-            <w:b w:val="0"/>
-            <w:noProof/>
-            <w:sz w:val="22"/>
-            <w:szCs w:val="22"/>
-            <w:lang w:eastAsia="pt-BR"/>
+          <w:t>CONHECENDO A FERRAMENTA</w:t>
+        </w:r>
+        <w:r>
+          <w:rPr>
+            <w:noProof/>
+            <w:webHidden/>
           </w:rPr>
           <w:tab/>
         </w:r>
         <w:r>
           <w:rPr>
-            <w:rStyle w:val="Hyperlink"/>
-            <w:noProof/>
-          </w:rPr>
-          <w:t>SISTEMAS INTEGRADOS</w:t>
-        </w:r>
-        <w:r>
-          <w:rPr>
-            <w:noProof/>
-            <w:webHidden/>
-          </w:rPr>
-          <w:tab/>
-        </w:r>
-        <w:r>
-          <w:rPr>
             <w:noProof/>
             <w:webHidden/>
           </w:rPr>
@@ -1264,7 +1222,7 @@
             <w:noProof/>
             <w:webHidden/>
           </w:rPr>
-          <w:instrText xml:space="preserve"> PAGEREF _Toc512357493 \h </w:instrText>
+          <w:instrText xml:space="preserve"> PAGEREF _Toc516919480 \h </w:instrText>
         </w:r>
         <w:r>
           <w:rPr>
@@ -1298,9 +1256,6 @@
     <w:p>
       <w:pPr>
         <w:pStyle w:val="Sumrio1"/>
-        <w:tabs>
-          <w:tab w:val="left" w:pos="880"/>
-        </w:tabs>
         <w:spacing w:after="48"/>
         <w:rPr>
           <w:rFonts w:eastAsiaTheme="minorEastAsia"/>
@@ -1311,31 +1266,375 @@
           <w:lang w:eastAsia="pt-BR"/>
         </w:rPr>
       </w:pPr>
-      <w:hyperlink w:anchor="_Toc512357494" w:history="1">
+      <w:hyperlink w:anchor="_Toc516919481" w:history="1">
         <w:r>
           <w:rPr>
             <w:rStyle w:val="Hyperlink"/>
             <w:noProof/>
           </w:rPr>
-          <w:t>3</w:t>
-        </w:r>
-        <w:r>
-          <w:rPr>
-            <w:rFonts w:eastAsiaTheme="minorEastAsia"/>
-            <w:b w:val="0"/>
-            <w:noProof/>
-            <w:sz w:val="22"/>
-            <w:szCs w:val="22"/>
+          <w:t>COMO OFERECER SEGURANÇA</w:t>
+        </w:r>
+        <w:r>
+          <w:rPr>
+            <w:noProof/>
+            <w:webHidden/>
+          </w:rPr>
+          <w:tab/>
+        </w:r>
+        <w:r>
+          <w:rPr>
+            <w:noProof/>
+            <w:webHidden/>
+          </w:rPr>
+          <w:fldChar w:fldCharType="begin"/>
+        </w:r>
+        <w:r>
+          <w:rPr>
+            <w:noProof/>
+            <w:webHidden/>
+          </w:rPr>
+          <w:instrText xml:space="preserve"> PAGEREF _Toc516919481 \h </w:instrText>
+        </w:r>
+        <w:r>
+          <w:rPr>
+            <w:noProof/>
+            <w:webHidden/>
+          </w:rPr>
+        </w:r>
+        <w:r>
+          <w:rPr>
+            <w:noProof/>
+            <w:webHidden/>
+          </w:rPr>
+          <w:fldChar w:fldCharType="separate"/>
+        </w:r>
+        <w:r>
+          <w:rPr>
+            <w:noProof/>
+            <w:webHidden/>
+          </w:rPr>
+          <w:t>7</w:t>
+        </w:r>
+        <w:r>
+          <w:rPr>
+            <w:noProof/>
+            <w:webHidden/>
+          </w:rPr>
+          <w:fldChar w:fldCharType="end"/>
+        </w:r>
+      </w:hyperlink>
+    </w:p>
+    <w:p>
+      <w:pPr>
+        <w:pStyle w:val="Sumrio2"/>
+        <w:tabs>
+          <w:tab w:val="right" w:leader="dot" w:pos="9061"/>
+        </w:tabs>
+        <w:spacing w:after="48"/>
+        <w:rPr>
+          <w:rFonts w:eastAsiaTheme="minorEastAsia"/>
+          <w:b w:val="0"/>
+          <w:noProof/>
+          <w:lang w:eastAsia="pt-BR"/>
+        </w:rPr>
+      </w:pPr>
+      <w:hyperlink w:anchor="_Toc516919482" w:history="1">
+        <w:r>
+          <w:rPr>
+            <w:rStyle w:val="Hyperlink"/>
+            <w:noProof/>
+          </w:rPr>
+          <w:t>DESENVOLVIMENTO</w:t>
+        </w:r>
+        <w:r>
+          <w:rPr>
+            <w:noProof/>
+            <w:webHidden/>
+          </w:rPr>
+          <w:tab/>
+        </w:r>
+        <w:r>
+          <w:rPr>
+            <w:noProof/>
+            <w:webHidden/>
+          </w:rPr>
+          <w:fldChar w:fldCharType="begin"/>
+        </w:r>
+        <w:r>
+          <w:rPr>
+            <w:noProof/>
+            <w:webHidden/>
+          </w:rPr>
+          <w:instrText xml:space="preserve"> PAGEREF _Toc516919482 \h </w:instrText>
+        </w:r>
+        <w:r>
+          <w:rPr>
+            <w:noProof/>
+            <w:webHidden/>
+          </w:rPr>
+        </w:r>
+        <w:r>
+          <w:rPr>
+            <w:noProof/>
+            <w:webHidden/>
+          </w:rPr>
+          <w:fldChar w:fldCharType="separate"/>
+        </w:r>
+        <w:r>
+          <w:rPr>
+            <w:noProof/>
+            <w:webHidden/>
+          </w:rPr>
+          <w:t>7</w:t>
+        </w:r>
+        <w:r>
+          <w:rPr>
+            <w:noProof/>
+            <w:webHidden/>
+          </w:rPr>
+          <w:fldChar w:fldCharType="end"/>
+        </w:r>
+      </w:hyperlink>
+    </w:p>
+    <w:p>
+      <w:pPr>
+        <w:pStyle w:val="Sumrio2"/>
+        <w:tabs>
+          <w:tab w:val="right" w:leader="dot" w:pos="9061"/>
+        </w:tabs>
+        <w:spacing w:after="48"/>
+        <w:rPr>
+          <w:rFonts w:eastAsiaTheme="minorEastAsia"/>
+          <w:b w:val="0"/>
+          <w:noProof/>
+          <w:lang w:eastAsia="pt-BR"/>
+        </w:rPr>
+      </w:pPr>
+      <w:hyperlink w:anchor="_Toc516919483" w:history="1">
+        <w:r>
+          <w:rPr>
+            <w:rStyle w:val="Hyperlink"/>
+            <w:noProof/>
+          </w:rPr>
+          <w:t>IMPLANTAÇÃO</w:t>
+        </w:r>
+        <w:r>
+          <w:rPr>
+            <w:noProof/>
+            <w:webHidden/>
+          </w:rPr>
+          <w:tab/>
+        </w:r>
+        <w:r>
+          <w:rPr>
+            <w:noProof/>
+            <w:webHidden/>
+          </w:rPr>
+          <w:fldChar w:fldCharType="begin"/>
+        </w:r>
+        <w:r>
+          <w:rPr>
+            <w:noProof/>
+            <w:webHidden/>
+          </w:rPr>
+          <w:instrText xml:space="preserve"> PAGEREF _Toc516919483 \h </w:instrText>
+        </w:r>
+        <w:r>
+          <w:rPr>
+            <w:noProof/>
+            <w:webHidden/>
+          </w:rPr>
+        </w:r>
+        <w:r>
+          <w:rPr>
+            <w:noProof/>
+            <w:webHidden/>
+          </w:rPr>
+          <w:fldChar w:fldCharType="separate"/>
+        </w:r>
+        <w:r>
+          <w:rPr>
+            <w:noProof/>
+            <w:webHidden/>
+          </w:rPr>
+          <w:t>7</w:t>
+        </w:r>
+        <w:r>
+          <w:rPr>
+            <w:noProof/>
+            <w:webHidden/>
+          </w:rPr>
+          <w:fldChar w:fldCharType="end"/>
+        </w:r>
+      </w:hyperlink>
+    </w:p>
+    <w:p>
+      <w:pPr>
+        <w:pStyle w:val="Sumrio2"/>
+        <w:tabs>
+          <w:tab w:val="right" w:leader="dot" w:pos="9061"/>
+        </w:tabs>
+        <w:spacing w:after="48"/>
+        <w:rPr>
+          <w:rFonts w:eastAsiaTheme="minorEastAsia"/>
+          <w:b w:val="0"/>
+          <w:noProof/>
+          <w:lang w:eastAsia="pt-BR"/>
+        </w:rPr>
+      </w:pPr>
+      <w:hyperlink w:anchor="_Toc516919484" w:history="1">
+        <w:r>
+          <w:rPr>
+            <w:rStyle w:val="Hyperlink"/>
+            <w:noProof/>
+          </w:rPr>
+          <w:t>AMBIENTE</w:t>
+        </w:r>
+        <w:r>
+          <w:rPr>
+            <w:noProof/>
+            <w:webHidden/>
+          </w:rPr>
+          <w:tab/>
+        </w:r>
+        <w:r>
+          <w:rPr>
+            <w:noProof/>
+            <w:webHidden/>
+          </w:rPr>
+          <w:fldChar w:fldCharType="begin"/>
+        </w:r>
+        <w:r>
+          <w:rPr>
+            <w:noProof/>
+            <w:webHidden/>
+          </w:rPr>
+          <w:instrText xml:space="preserve"> PAGEREF _Toc516919484 \h </w:instrText>
+        </w:r>
+        <w:r>
+          <w:rPr>
+            <w:noProof/>
+            <w:webHidden/>
+          </w:rPr>
+        </w:r>
+        <w:r>
+          <w:rPr>
+            <w:noProof/>
+            <w:webHidden/>
+          </w:rPr>
+          <w:fldChar w:fldCharType="separate"/>
+        </w:r>
+        <w:r>
+          <w:rPr>
+            <w:noProof/>
+            <w:webHidden/>
+          </w:rPr>
+          <w:t>8</w:t>
+        </w:r>
+        <w:r>
+          <w:rPr>
+            <w:noProof/>
+            <w:webHidden/>
+          </w:rPr>
+          <w:fldChar w:fldCharType="end"/>
+        </w:r>
+      </w:hyperlink>
+    </w:p>
+    <w:p>
+      <w:pPr>
+        <w:pStyle w:val="Sumrio2"/>
+        <w:tabs>
+          <w:tab w:val="right" w:leader="dot" w:pos="9061"/>
+        </w:tabs>
+        <w:spacing w:after="48"/>
+        <w:rPr>
+          <w:rFonts w:eastAsiaTheme="minorEastAsia"/>
+          <w:b w:val="0"/>
+          <w:noProof/>
+          <w:lang w:eastAsia="pt-BR"/>
+        </w:rPr>
+      </w:pPr>
+      <w:hyperlink w:anchor="_Toc516919485" w:history="1">
+        <w:r>
+          <w:rPr>
+            <w:rStyle w:val="Hyperlink"/>
+            <w:noProof/>
             <w:lang w:eastAsia="pt-BR"/>
           </w:rPr>
+          <w:t>TREINAMENTO</w:t>
+        </w:r>
+        <w:r>
+          <w:rPr>
+            <w:noProof/>
+            <w:webHidden/>
+          </w:rPr>
           <w:tab/>
         </w:r>
         <w:r>
           <w:rPr>
+            <w:noProof/>
+            <w:webHidden/>
+          </w:rPr>
+          <w:fldChar w:fldCharType="begin"/>
+        </w:r>
+        <w:r>
+          <w:rPr>
+            <w:noProof/>
+            <w:webHidden/>
+          </w:rPr>
+          <w:instrText xml:space="preserve"> PAGEREF _Toc516919485 \h </w:instrText>
+        </w:r>
+        <w:r>
+          <w:rPr>
+            <w:noProof/>
+            <w:webHidden/>
+          </w:rPr>
+        </w:r>
+        <w:r>
+          <w:rPr>
+            <w:noProof/>
+            <w:webHidden/>
+          </w:rPr>
+          <w:fldChar w:fldCharType="separate"/>
+        </w:r>
+        <w:r>
+          <w:rPr>
+            <w:noProof/>
+            <w:webHidden/>
+          </w:rPr>
+          <w:t>8</w:t>
+        </w:r>
+        <w:r>
+          <w:rPr>
+            <w:noProof/>
+            <w:webHidden/>
+          </w:rPr>
+          <w:fldChar w:fldCharType="end"/>
+        </w:r>
+      </w:hyperlink>
+    </w:p>
+    <w:p>
+      <w:pPr>
+        <w:pStyle w:val="Sumrio2"/>
+        <w:tabs>
+          <w:tab w:val="right" w:leader="dot" w:pos="9061"/>
+        </w:tabs>
+        <w:spacing w:after="48"/>
+        <w:rPr>
+          <w:rFonts w:eastAsiaTheme="minorEastAsia"/>
+          <w:b w:val="0"/>
+          <w:noProof/>
+          <w:lang w:eastAsia="pt-BR"/>
+        </w:rPr>
+      </w:pPr>
+      <w:hyperlink w:anchor="_Toc516919486" w:history="1">
+        <w:r>
+          <w:rPr>
             <w:rStyle w:val="Hyperlink"/>
             <w:noProof/>
-          </w:rPr>
-          <w:t>SOBRE SISTEMAS INTEGRADOS</w:t>
+            <w:lang w:eastAsia="pt-BR"/>
+          </w:rPr>
+          <w:t>ENGENHARIA SOCIAL</w:t>
         </w:r>
         <w:r>
           <w:rPr>
@@ -1356,7 +1655,7 @@
             <w:noProof/>
             <w:webHidden/>
           </w:rPr>
-          <w:instrText xml:space="preserve"> PAGEREF _Toc512357494 \h </w:instrText>
+          <w:instrText xml:space="preserve"> PAGEREF _Toc516919486 \h </w:instrText>
         </w:r>
         <w:r>
           <w:rPr>
@@ -1376,7 +1675,7 @@
             <w:noProof/>
             <w:webHidden/>
           </w:rPr>
-          <w:t>7</w:t>
+          <w:t>8</w:t>
         </w:r>
         <w:r>
           <w:rPr>
@@ -1389,10 +1688,224 @@
     </w:p>
     <w:p>
       <w:pPr>
+        <w:pStyle w:val="Sumrio2"/>
+        <w:tabs>
+          <w:tab w:val="right" w:leader="dot" w:pos="9061"/>
+        </w:tabs>
+        <w:spacing w:after="48"/>
+        <w:rPr>
+          <w:rFonts w:eastAsiaTheme="minorEastAsia"/>
+          <w:b w:val="0"/>
+          <w:noProof/>
+          <w:lang w:eastAsia="pt-BR"/>
+        </w:rPr>
+      </w:pPr>
+      <w:hyperlink w:anchor="_Toc516919487" w:history="1">
+        <w:r>
+          <w:rPr>
+            <w:rStyle w:val="Hyperlink"/>
+            <w:noProof/>
+            <w:lang w:eastAsia="pt-BR"/>
+          </w:rPr>
+          <w:t>APLICAÇÕES PERIFÉRICAS</w:t>
+        </w:r>
+        <w:r>
+          <w:rPr>
+            <w:noProof/>
+            <w:webHidden/>
+          </w:rPr>
+          <w:tab/>
+        </w:r>
+        <w:r>
+          <w:rPr>
+            <w:noProof/>
+            <w:webHidden/>
+          </w:rPr>
+          <w:fldChar w:fldCharType="begin"/>
+        </w:r>
+        <w:r>
+          <w:rPr>
+            <w:noProof/>
+            <w:webHidden/>
+          </w:rPr>
+          <w:instrText xml:space="preserve"> PAGEREF _Toc516919487 \h </w:instrText>
+        </w:r>
+        <w:r>
+          <w:rPr>
+            <w:noProof/>
+            <w:webHidden/>
+          </w:rPr>
+        </w:r>
+        <w:r>
+          <w:rPr>
+            <w:noProof/>
+            <w:webHidden/>
+          </w:rPr>
+          <w:fldChar w:fldCharType="separate"/>
+        </w:r>
+        <w:r>
+          <w:rPr>
+            <w:noProof/>
+            <w:webHidden/>
+          </w:rPr>
+          <w:t>9</w:t>
+        </w:r>
+        <w:r>
+          <w:rPr>
+            <w:noProof/>
+            <w:webHidden/>
+          </w:rPr>
+          <w:fldChar w:fldCharType="end"/>
+        </w:r>
+      </w:hyperlink>
+    </w:p>
+    <w:p>
+      <w:pPr>
+        <w:pStyle w:val="Sumrio2"/>
+        <w:tabs>
+          <w:tab w:val="right" w:leader="dot" w:pos="9061"/>
+        </w:tabs>
+        <w:spacing w:after="48"/>
+        <w:rPr>
+          <w:rFonts w:eastAsiaTheme="minorEastAsia"/>
+          <w:b w:val="0"/>
+          <w:noProof/>
+          <w:lang w:eastAsia="pt-BR"/>
+        </w:rPr>
+      </w:pPr>
+      <w:hyperlink w:anchor="_Toc516919488" w:history="1">
+        <w:r>
+          <w:rPr>
+            <w:rStyle w:val="Hyperlink"/>
+            <w:noProof/>
+          </w:rPr>
+          <w:t>BACKUP DE DADOS</w:t>
+        </w:r>
+        <w:r>
+          <w:rPr>
+            <w:noProof/>
+            <w:webHidden/>
+          </w:rPr>
+          <w:tab/>
+        </w:r>
+        <w:r>
+          <w:rPr>
+            <w:noProof/>
+            <w:webHidden/>
+          </w:rPr>
+          <w:fldChar w:fldCharType="begin"/>
+        </w:r>
+        <w:r>
+          <w:rPr>
+            <w:noProof/>
+            <w:webHidden/>
+          </w:rPr>
+          <w:instrText xml:space="preserve"> PAGEREF _Toc516919488 \h </w:instrText>
+        </w:r>
+        <w:r>
+          <w:rPr>
+            <w:noProof/>
+            <w:webHidden/>
+          </w:rPr>
+        </w:r>
+        <w:r>
+          <w:rPr>
+            <w:noProof/>
+            <w:webHidden/>
+          </w:rPr>
+          <w:fldChar w:fldCharType="separate"/>
+        </w:r>
+        <w:r>
+          <w:rPr>
+            <w:noProof/>
+            <w:webHidden/>
+          </w:rPr>
+          <w:t>9</w:t>
+        </w:r>
+        <w:r>
+          <w:rPr>
+            <w:noProof/>
+            <w:webHidden/>
+          </w:rPr>
+          <w:fldChar w:fldCharType="end"/>
+        </w:r>
+      </w:hyperlink>
+    </w:p>
+    <w:p>
+      <w:pPr>
+        <w:pStyle w:val="Sumrio2"/>
+        <w:tabs>
+          <w:tab w:val="right" w:leader="dot" w:pos="9061"/>
+        </w:tabs>
+        <w:spacing w:after="48"/>
+        <w:rPr>
+          <w:rFonts w:eastAsiaTheme="minorEastAsia"/>
+          <w:b w:val="0"/>
+          <w:noProof/>
+          <w:lang w:eastAsia="pt-BR"/>
+        </w:rPr>
+      </w:pPr>
+      <w:hyperlink w:anchor="_Toc516919489" w:history="1">
+        <w:r>
+          <w:rPr>
+            <w:rStyle w:val="Hyperlink"/>
+            <w:noProof/>
+          </w:rPr>
+          <w:t>CRIPTOGRAFIA</w:t>
+        </w:r>
+        <w:r>
+          <w:rPr>
+            <w:noProof/>
+            <w:webHidden/>
+          </w:rPr>
+          <w:tab/>
+        </w:r>
+        <w:r>
+          <w:rPr>
+            <w:noProof/>
+            <w:webHidden/>
+          </w:rPr>
+          <w:fldChar w:fldCharType="begin"/>
+        </w:r>
+        <w:r>
+          <w:rPr>
+            <w:noProof/>
+            <w:webHidden/>
+          </w:rPr>
+          <w:instrText xml:space="preserve"> PAGEREF _Toc516919489 \h </w:instrText>
+        </w:r>
+        <w:r>
+          <w:rPr>
+            <w:noProof/>
+            <w:webHidden/>
+          </w:rPr>
+        </w:r>
+        <w:r>
+          <w:rPr>
+            <w:noProof/>
+            <w:webHidden/>
+          </w:rPr>
+          <w:fldChar w:fldCharType="separate"/>
+        </w:r>
+        <w:r>
+          <w:rPr>
+            <w:noProof/>
+            <w:webHidden/>
+          </w:rPr>
+          <w:t>9</w:t>
+        </w:r>
+        <w:r>
+          <w:rPr>
+            <w:noProof/>
+            <w:webHidden/>
+          </w:rPr>
+          <w:fldChar w:fldCharType="end"/>
+        </w:r>
+      </w:hyperlink>
+    </w:p>
+    <w:p>
+      <w:pPr>
         <w:pStyle w:val="Sumrio1"/>
-        <w:tabs>
-          <w:tab w:val="left" w:pos="880"/>
-        </w:tabs>
         <w:spacing w:after="48"/>
         <w:rPr>
           <w:rFonts w:eastAsiaTheme="minorEastAsia"/>
@@ -1403,41 +1916,23 @@
           <w:lang w:eastAsia="pt-BR"/>
         </w:rPr>
       </w:pPr>
-      <w:hyperlink w:anchor="_Toc512357495" w:history="1">
+      <w:hyperlink w:anchor="_Toc516919490" w:history="1">
         <w:r>
           <w:rPr>
             <w:rStyle w:val="Hyperlink"/>
             <w:noProof/>
           </w:rPr>
-          <w:t>4</w:t>
-        </w:r>
-        <w:r>
-          <w:rPr>
-            <w:rFonts w:eastAsiaTheme="minorEastAsia"/>
-            <w:b w:val="0"/>
-            <w:noProof/>
-            <w:sz w:val="22"/>
-            <w:szCs w:val="22"/>
-            <w:lang w:eastAsia="pt-BR"/>
+          <w:t>CONCLUSÃO</w:t>
+        </w:r>
+        <w:r>
+          <w:rPr>
+            <w:noProof/>
+            <w:webHidden/>
           </w:rPr>
           <w:tab/>
         </w:r>
         <w:r>
           <w:rPr>
-            <w:rStyle w:val="Hyperlink"/>
-            <w:noProof/>
-          </w:rPr>
-          <w:t>A IMPORTÂNCIA DE UM SISTEMA INTEGRADO</w:t>
-        </w:r>
-        <w:r>
-          <w:rPr>
-            <w:noProof/>
-            <w:webHidden/>
-          </w:rPr>
-          <w:tab/>
-        </w:r>
-        <w:r>
-          <w:rPr>
             <w:noProof/>
             <w:webHidden/>
           </w:rPr>
@@ -1448,7 +1943,7 @@
             <w:noProof/>
             <w:webHidden/>
           </w:rPr>
-          <w:instrText xml:space="preserve"> PAGEREF _Toc512357495 \h </w:instrText>
+          <w:instrText xml:space="preserve"> PAGEREF _Toc516919490 \h </w:instrText>
         </w:r>
         <w:r>
           <w:rPr>
@@ -1468,7 +1963,7 @@
             <w:noProof/>
             <w:webHidden/>
           </w:rPr>
-          <w:t>8</w:t>
+          <w:t>10</w:t>
         </w:r>
         <w:r>
           <w:rPr>
@@ -1482,9 +1977,6 @@
     <w:p>
       <w:pPr>
         <w:pStyle w:val="Sumrio1"/>
-        <w:tabs>
-          <w:tab w:val="left" w:pos="880"/>
-        </w:tabs>
         <w:spacing w:after="48"/>
         <w:rPr>
           <w:rFonts w:eastAsiaTheme="minorEastAsia"/>
@@ -1495,41 +1987,23 @@
           <w:lang w:eastAsia="pt-BR"/>
         </w:rPr>
       </w:pPr>
-      <w:hyperlink w:anchor="_Toc512357496" w:history="1">
+      <w:hyperlink w:anchor="_Toc516919491" w:history="1">
         <w:r>
           <w:rPr>
             <w:rStyle w:val="Hyperlink"/>
             <w:noProof/>
           </w:rPr>
-          <w:t>5</w:t>
-        </w:r>
-        <w:r>
-          <w:rPr>
-            <w:rFonts w:eastAsiaTheme="minorEastAsia"/>
-            <w:b w:val="0"/>
-            <w:noProof/>
-            <w:sz w:val="22"/>
-            <w:szCs w:val="22"/>
-            <w:lang w:eastAsia="pt-BR"/>
+          <w:t>REFERÊNCIAS BIBLIOGRÁFICAS</w:t>
+        </w:r>
+        <w:r>
+          <w:rPr>
+            <w:noProof/>
+            <w:webHidden/>
           </w:rPr>
           <w:tab/>
         </w:r>
         <w:r>
           <w:rPr>
-            <w:rStyle w:val="Hyperlink"/>
-            <w:noProof/>
-          </w:rPr>
-          <w:t>CONCLUSÃO</w:t>
-        </w:r>
-        <w:r>
-          <w:rPr>
-            <w:noProof/>
-            <w:webHidden/>
-          </w:rPr>
-          <w:tab/>
-        </w:r>
-        <w:r>
-          <w:rPr>
             <w:noProof/>
             <w:webHidden/>
           </w:rPr>
@@ -1540,99 +2014,7 @@
             <w:noProof/>
             <w:webHidden/>
           </w:rPr>
-          <w:instrText xml:space="preserve"> PAGEREF _Toc512357496 \h </w:instrText>
-        </w:r>
-        <w:r>
-          <w:rPr>
-            <w:noProof/>
-            <w:webHidden/>
-          </w:rPr>
-        </w:r>
-        <w:r>
-          <w:rPr>
-            <w:noProof/>
-            <w:webHidden/>
-          </w:rPr>
-          <w:fldChar w:fldCharType="separate"/>
-        </w:r>
-        <w:r>
-          <w:rPr>
-            <w:noProof/>
-            <w:webHidden/>
-          </w:rPr>
-          <w:t>10</w:t>
-        </w:r>
-        <w:r>
-          <w:rPr>
-            <w:noProof/>
-            <w:webHidden/>
-          </w:rPr>
-          <w:fldChar w:fldCharType="end"/>
-        </w:r>
-      </w:hyperlink>
-    </w:p>
-    <w:p>
-      <w:pPr>
-        <w:pStyle w:val="Sumrio1"/>
-        <w:tabs>
-          <w:tab w:val="left" w:pos="880"/>
-        </w:tabs>
-        <w:spacing w:after="48"/>
-        <w:rPr>
-          <w:rFonts w:eastAsiaTheme="minorEastAsia"/>
-          <w:b w:val="0"/>
-          <w:noProof/>
-          <w:sz w:val="22"/>
-          <w:szCs w:val="22"/>
-          <w:lang w:eastAsia="pt-BR"/>
-        </w:rPr>
-      </w:pPr>
-      <w:hyperlink w:anchor="_Toc512357497" w:history="1">
-        <w:r>
-          <w:rPr>
-            <w:rStyle w:val="Hyperlink"/>
-            <w:noProof/>
-          </w:rPr>
-          <w:t>6</w:t>
-        </w:r>
-        <w:r>
-          <w:rPr>
-            <w:rFonts w:eastAsiaTheme="minorEastAsia"/>
-            <w:b w:val="0"/>
-            <w:noProof/>
-            <w:sz w:val="22"/>
-            <w:szCs w:val="22"/>
-            <w:lang w:eastAsia="pt-BR"/>
-          </w:rPr>
-          <w:tab/>
-        </w:r>
-        <w:r>
-          <w:rPr>
-            <w:rStyle w:val="Hyperlink"/>
-            <w:noProof/>
-          </w:rPr>
-          <w:t>REFERÊNCIAS BIBLIOGRÁFICAS</w:t>
-        </w:r>
-        <w:r>
-          <w:rPr>
-            <w:noProof/>
-            <w:webHidden/>
-          </w:rPr>
-          <w:tab/>
-        </w:r>
-        <w:r>
-          <w:rPr>
-            <w:noProof/>
-            <w:webHidden/>
-          </w:rPr>
-          <w:fldChar w:fldCharType="begin"/>
-        </w:r>
-        <w:r>
-          <w:rPr>
-            <w:noProof/>
-            <w:webHidden/>
-          </w:rPr>
-          <w:instrText xml:space="preserve"> PAGEREF _Toc512357497 \h </w:instrText>
+          <w:instrText xml:space="preserve"> PAGEREF _Toc516919491 \h </w:instrText>
         </w:r>
         <w:r>
           <w:rPr>
@@ -1674,6 +2056,8 @@
       <w:r>
         <w:fldChar w:fldCharType="end"/>
       </w:r>
+      <w:bookmarkStart w:id="1" w:name="_GoBack"/>
+      <w:bookmarkEnd w:id="1"/>
     </w:p>
     <w:p>
       <w:pPr>
@@ -1696,14 +2080,14 @@
           <w:ilvl w:val="0"/>
           <w:numId w:val="0"/>
         </w:numPr>
-        <w:spacing w:after="48" w:line="360" w:lineRule="auto"/>
-      </w:pPr>
-      <w:bookmarkStart w:id="1" w:name="_Toc512357492"/>
+        <w:spacing w:after="48"/>
+      </w:pPr>
+      <w:bookmarkStart w:id="2" w:name="_Toc516919479"/>
       <w:r>
         <w:lastRenderedPageBreak/>
         <w:t>INTRODUÇÃO</w:t>
       </w:r>
-      <w:bookmarkEnd w:id="1"/>
+      <w:bookmarkEnd w:id="2"/>
     </w:p>
     <w:p>
       <w:pPr>
@@ -1747,25 +2131,7 @@
           <w:sz w:val="24"/>
           <w:szCs w:val="24"/>
         </w:rPr>
-        <w:t xml:space="preserve"> que</w:t>
-      </w:r>
-      <w:r>
-        <w:rPr>
-          <w:rFonts w:ascii="Times New Roman" w:hAnsi="Times New Roman" w:cs="Times New Roman"/>
-          <w:bCs/>
-          <w:sz w:val="24"/>
-          <w:szCs w:val="24"/>
-        </w:rPr>
-        <w:t xml:space="preserve"> mais</w:t>
-      </w:r>
-      <w:r>
-        <w:rPr>
-          <w:rFonts w:ascii="Times New Roman" w:hAnsi="Times New Roman" w:cs="Times New Roman"/>
-          <w:bCs/>
-          <w:sz w:val="24"/>
-          <w:szCs w:val="24"/>
-        </w:rPr>
-        <w:t xml:space="preserve"> preocupa os gestores é a segurança dos dados gerados</w:t>
+        <w:t xml:space="preserve"> que mais preocupa os gestores é a segurança dos dados gerados</w:t>
       </w:r>
       <w:r>
         <w:rPr>
@@ -1881,13 +2247,14 @@
           <w:ilvl w:val="0"/>
           <w:numId w:val="0"/>
         </w:numPr>
-        <w:spacing w:before="0" w:after="48" w:line="360" w:lineRule="auto"/>
-        <w:ind w:left="432" w:hanging="432"/>
-      </w:pPr>
+        <w:spacing w:after="48"/>
+      </w:pPr>
+      <w:bookmarkStart w:id="3" w:name="_Toc516919480"/>
       <w:r>
         <w:lastRenderedPageBreak/>
         <w:t>CONHECENDO A FERRAMENTA</w:t>
       </w:r>
+      <w:bookmarkEnd w:id="3"/>
     </w:p>
     <w:p>
       <w:pPr>
@@ -1988,7 +2355,6 @@
         </w:rPr>
         <w:t> </w:t>
       </w:r>
-      <w:proofErr w:type="spellStart"/>
       <w:r>
         <w:rPr>
           <w:rFonts w:ascii="Times New Roman" w:hAnsi="Times New Roman"/>
@@ -1998,7 +2364,6 @@
         </w:rPr>
         <w:t>é</w:t>
       </w:r>
-      <w:proofErr w:type="spellEnd"/>
       <w:r>
         <w:rPr>
           <w:rFonts w:ascii="Times New Roman" w:hAnsi="Times New Roman"/>
@@ -2278,7 +2643,6 @@
         </w:rPr>
         <w:t xml:space="preserve"> ao relacionar programas da mais alta tecnologia e desenvolver programas capazes de solucionar os mais variados tipos de tarefas.</w:t>
       </w:r>
-      <w:bookmarkStart w:id="2" w:name="_Toc512357495"/>
     </w:p>
     <w:p>
       <w:pPr>
@@ -2437,13 +2801,14 @@
           <w:ilvl w:val="0"/>
           <w:numId w:val="0"/>
         </w:numPr>
-        <w:spacing w:before="0" w:after="48" w:line="360" w:lineRule="auto"/>
-        <w:ind w:left="432" w:hanging="432"/>
-      </w:pPr>
+        <w:spacing w:after="48"/>
+      </w:pPr>
+      <w:bookmarkStart w:id="4" w:name="_Toc516919481"/>
       <w:r>
         <w:lastRenderedPageBreak/>
         <w:t>COMO OFERECER SEGURANÇA</w:t>
       </w:r>
+      <w:bookmarkEnd w:id="4"/>
     </w:p>
     <w:p>
       <w:pPr>
@@ -2538,23 +2903,18 @@
     </w:p>
     <w:p>
       <w:pPr>
+        <w:pStyle w:val="Ttulo2"/>
+        <w:numPr>
+          <w:ilvl w:val="0"/>
+          <w:numId w:val="0"/>
+        </w:numPr>
         <w:spacing w:after="48"/>
-        <w:ind w:left="0"/>
-        <w:jc w:val="both"/>
-        <w:rPr>
-          <w:rFonts w:ascii="Times New Roman" w:hAnsi="Times New Roman" w:cs="Times New Roman"/>
-          <w:sz w:val="24"/>
-          <w:szCs w:val="24"/>
-        </w:rPr>
-      </w:pPr>
-      <w:r>
-        <w:rPr>
-          <w:rFonts w:ascii="Times New Roman" w:hAnsi="Times New Roman" w:cs="Times New Roman"/>
-          <w:sz w:val="24"/>
-          <w:szCs w:val="24"/>
-        </w:rPr>
+      </w:pPr>
+      <w:bookmarkStart w:id="5" w:name="_Toc516919482"/>
+      <w:r>
         <w:t>DESENVOLVIMENTO</w:t>
       </w:r>
+      <w:bookmarkEnd w:id="5"/>
     </w:p>
     <w:p>
       <w:pPr>
@@ -2607,37 +2967,24 @@
     </w:p>
     <w:p>
       <w:pPr>
-        <w:pStyle w:val="NormalWeb"/>
-        <w:shd w:val="clear" w:color="auto" w:fill="FFFFFF"/>
-        <w:spacing w:before="0" w:beforeAutospacing="0" w:after="48" w:afterAutospacing="0" w:line="360" w:lineRule="auto"/>
-        <w:ind w:left="0"/>
-        <w:jc w:val="both"/>
-        <w:rPr>
-          <w:rFonts w:ascii="Times New Roman" w:hAnsi="Times New Roman"/>
-          <w:color w:val="000000" w:themeColor="text1"/>
-          <w:sz w:val="24"/>
-          <w:szCs w:val="24"/>
+        <w:pStyle w:val="Ttulo2"/>
+        <w:numPr>
+          <w:ilvl w:val="0"/>
+          <w:numId w:val="0"/>
+        </w:numPr>
+        <w:spacing w:after="48"/>
+        <w:rPr>
           <w:shd w:val="clear" w:color="auto" w:fill="FFFFFF"/>
         </w:rPr>
       </w:pPr>
-      <w:r>
-        <w:rPr>
-          <w:rFonts w:ascii="Times New Roman" w:hAnsi="Times New Roman"/>
-          <w:color w:val="000000" w:themeColor="text1"/>
-          <w:sz w:val="24"/>
-          <w:szCs w:val="24"/>
-        </w:rPr>
+      <w:bookmarkStart w:id="6" w:name="_Toc516919483"/>
+      <w:r>
         <w:t>I</w:t>
       </w:r>
       <w:r>
-        <w:rPr>
-          <w:rFonts w:ascii="Times New Roman" w:hAnsi="Times New Roman"/>
-          <w:color w:val="000000" w:themeColor="text1"/>
-          <w:sz w:val="24"/>
-          <w:szCs w:val="24"/>
-        </w:rPr>
         <w:t>MPLANTAÇÃO</w:t>
       </w:r>
+      <w:bookmarkEnd w:id="6"/>
     </w:p>
     <w:p>
       <w:pPr>
@@ -2799,27 +3146,21 @@
     </w:p>
     <w:p>
       <w:pPr>
-        <w:pStyle w:val="NormalWeb"/>
-        <w:shd w:val="clear" w:color="auto" w:fill="FFFFFF"/>
-        <w:spacing w:before="0" w:beforeAutospacing="0" w:after="48" w:afterAutospacing="0" w:line="360" w:lineRule="auto"/>
-        <w:ind w:left="0"/>
-        <w:jc w:val="both"/>
-        <w:rPr>
-          <w:rFonts w:ascii="Times New Roman" w:hAnsi="Times New Roman"/>
-          <w:color w:val="000000" w:themeColor="text1"/>
-          <w:sz w:val="24"/>
-          <w:szCs w:val="24"/>
-        </w:rPr>
-      </w:pPr>
-      <w:r>
-        <w:rPr>
-          <w:rFonts w:ascii="Times New Roman" w:hAnsi="Times New Roman"/>
-          <w:color w:val="000000" w:themeColor="text1"/>
-          <w:sz w:val="24"/>
-          <w:szCs w:val="24"/>
-        </w:rPr>
+        <w:pStyle w:val="Ttulo2"/>
+        <w:numPr>
+          <w:ilvl w:val="0"/>
+          <w:numId w:val="0"/>
+        </w:numPr>
+        <w:spacing w:after="48"/>
+      </w:pPr>
+      <w:bookmarkStart w:id="7" w:name="_Toc516919484"/>
+      <w:r>
         <w:lastRenderedPageBreak/>
-        <w:t xml:space="preserve">AMBIENTE </w:t>
+        <w:t>AMBIENTE</w:t>
+      </w:r>
+      <w:bookmarkEnd w:id="7"/>
+      <w:r>
+        <w:t xml:space="preserve"> </w:t>
       </w:r>
     </w:p>
     <w:p>
@@ -3026,351 +3367,322 @@
     </w:p>
     <w:p>
       <w:pPr>
-        <w:shd w:val="clear" w:color="auto" w:fill="FFFFFF"/>
-        <w:spacing w:afterLines="0" w:after="48" w:line="360" w:lineRule="auto"/>
-        <w:ind w:left="0" w:right="0"/>
-        <w:jc w:val="both"/>
-        <w:rPr>
-          <w:rFonts w:ascii="Times New Roman" w:eastAsia="Times New Roman" w:hAnsi="Times New Roman" w:cs="Times New Roman"/>
-          <w:color w:val="000000" w:themeColor="text1"/>
-          <w:sz w:val="24"/>
-          <w:szCs w:val="24"/>
-          <w:lang w:eastAsia="pt-BR"/>
-        </w:rPr>
-      </w:pPr>
-      <w:r>
-        <w:rPr>
-          <w:rFonts w:ascii="Times New Roman" w:eastAsia="Times New Roman" w:hAnsi="Times New Roman" w:cs="Times New Roman"/>
-          <w:color w:val="000000" w:themeColor="text1"/>
-          <w:sz w:val="24"/>
-          <w:szCs w:val="24"/>
-          <w:lang w:eastAsia="pt-BR"/>
-        </w:rPr>
-        <w:t>TREINAMENTO</w:t>
-      </w:r>
-    </w:p>
-    <w:p>
-      <w:pPr>
-        <w:shd w:val="clear" w:color="auto" w:fill="FFFFFF"/>
-        <w:spacing w:afterLines="0" w:after="48" w:line="360" w:lineRule="auto"/>
-        <w:ind w:left="0" w:right="0" w:firstLine="709"/>
-        <w:jc w:val="both"/>
-        <w:rPr>
-          <w:rFonts w:ascii="Times New Roman" w:eastAsia="Times New Roman" w:hAnsi="Times New Roman" w:cs="Times New Roman"/>
-          <w:color w:val="000000" w:themeColor="text1"/>
-          <w:sz w:val="24"/>
-          <w:szCs w:val="24"/>
-          <w:lang w:eastAsia="pt-BR"/>
-        </w:rPr>
-      </w:pPr>
-      <w:r>
-        <w:rPr>
-          <w:rFonts w:ascii="Times New Roman" w:eastAsia="Times New Roman" w:hAnsi="Times New Roman" w:cs="Times New Roman"/>
-          <w:color w:val="000000" w:themeColor="text1"/>
-          <w:sz w:val="24"/>
-          <w:szCs w:val="24"/>
-          <w:lang w:eastAsia="pt-BR"/>
-        </w:rPr>
-        <w:t>Outro elemento importante é o </w:t>
-      </w:r>
-      <w:r>
-        <w:rPr>
-          <w:rFonts w:ascii="Times New Roman" w:eastAsia="Times New Roman" w:hAnsi="Times New Roman" w:cs="Times New Roman"/>
-          <w:bCs/>
-          <w:color w:val="000000" w:themeColor="text1"/>
-          <w:sz w:val="24"/>
-          <w:szCs w:val="24"/>
-          <w:lang w:eastAsia="pt-BR"/>
-        </w:rPr>
-        <w:t>treinamento dos colaboradores</w:t>
-      </w:r>
-      <w:r>
-        <w:rPr>
-          <w:rFonts w:ascii="Times New Roman" w:eastAsia="Times New Roman" w:hAnsi="Times New Roman" w:cs="Times New Roman"/>
-          <w:color w:val="000000" w:themeColor="text1"/>
-          <w:sz w:val="24"/>
-          <w:szCs w:val="24"/>
-          <w:lang w:eastAsia="pt-BR"/>
-        </w:rPr>
-        <w:t>. Como são eles que vão operar o sistema SAP e trabalhar com o software todos os dias, é preciso que recebam treinamentos e capacitações, além de serem informados sobre as políticas e os procedimentos adotados pela organização.</w:t>
-      </w:r>
-    </w:p>
-    <w:p>
-      <w:pPr>
-        <w:shd w:val="clear" w:color="auto" w:fill="FFFFFF"/>
-        <w:spacing w:afterLines="0" w:after="48" w:line="360" w:lineRule="auto"/>
-        <w:ind w:left="0" w:right="0"/>
-        <w:jc w:val="both"/>
-        <w:rPr>
-          <w:rFonts w:ascii="Times New Roman" w:eastAsia="Times New Roman" w:hAnsi="Times New Roman" w:cs="Times New Roman"/>
-          <w:color w:val="000000" w:themeColor="text1"/>
-          <w:sz w:val="24"/>
-          <w:szCs w:val="24"/>
-          <w:lang w:eastAsia="pt-BR"/>
-        </w:rPr>
-      </w:pPr>
-    </w:p>
-    <w:p>
-      <w:pPr>
-        <w:shd w:val="clear" w:color="auto" w:fill="FFFFFF"/>
-        <w:spacing w:afterLines="0" w:after="48" w:line="360" w:lineRule="auto"/>
-        <w:ind w:left="0" w:right="0"/>
-        <w:jc w:val="both"/>
-        <w:rPr>
-          <w:rFonts w:ascii="Times New Roman" w:eastAsia="Times New Roman" w:hAnsi="Times New Roman" w:cs="Times New Roman"/>
-          <w:color w:val="000000" w:themeColor="text1"/>
-          <w:sz w:val="24"/>
-          <w:szCs w:val="24"/>
-          <w:lang w:eastAsia="pt-BR"/>
-        </w:rPr>
-      </w:pPr>
-      <w:r>
-        <w:rPr>
-          <w:rFonts w:ascii="Times New Roman" w:eastAsia="Times New Roman" w:hAnsi="Times New Roman" w:cs="Times New Roman"/>
-          <w:color w:val="000000" w:themeColor="text1"/>
-          <w:sz w:val="24"/>
-          <w:szCs w:val="24"/>
-          <w:lang w:eastAsia="pt-BR"/>
-        </w:rPr>
-        <w:t>ENGENHARIA SOCIAL</w:t>
-      </w:r>
-    </w:p>
-    <w:p>
-      <w:pPr>
-        <w:shd w:val="clear" w:color="auto" w:fill="FFFFFF"/>
-        <w:spacing w:afterLines="0" w:after="0" w:line="360" w:lineRule="auto"/>
-        <w:ind w:left="0" w:right="0" w:firstLine="709"/>
-        <w:jc w:val="both"/>
-        <w:rPr>
-          <w:rFonts w:ascii="Times New Roman" w:eastAsia="Times New Roman" w:hAnsi="Times New Roman" w:cs="Times New Roman"/>
-          <w:color w:val="000000" w:themeColor="text1"/>
-          <w:sz w:val="24"/>
-          <w:szCs w:val="24"/>
-          <w:lang w:eastAsia="pt-BR"/>
-        </w:rPr>
-      </w:pPr>
-      <w:r>
-        <w:rPr>
-          <w:rFonts w:ascii="Times New Roman" w:eastAsia="Times New Roman" w:hAnsi="Times New Roman" w:cs="Times New Roman"/>
-          <w:color w:val="000000" w:themeColor="text1"/>
-          <w:sz w:val="24"/>
-          <w:szCs w:val="24"/>
-          <w:lang w:eastAsia="pt-BR"/>
-        </w:rPr>
-        <w:t>Em seguida, precisa-se pensar na </w:t>
-      </w:r>
-      <w:r>
-        <w:rPr>
-          <w:rFonts w:ascii="Times New Roman" w:eastAsia="Times New Roman" w:hAnsi="Times New Roman" w:cs="Times New Roman"/>
-          <w:bCs/>
-          <w:color w:val="000000" w:themeColor="text1"/>
-          <w:sz w:val="24"/>
-          <w:szCs w:val="24"/>
-          <w:lang w:eastAsia="pt-BR"/>
-        </w:rPr>
-        <w:t>engenharia social</w:t>
-      </w:r>
-      <w:r>
-        <w:rPr>
-          <w:rFonts w:ascii="Times New Roman" w:eastAsia="Times New Roman" w:hAnsi="Times New Roman" w:cs="Times New Roman"/>
-          <w:color w:val="000000" w:themeColor="text1"/>
-          <w:sz w:val="24"/>
-          <w:szCs w:val="24"/>
-          <w:lang w:eastAsia="pt-BR"/>
-        </w:rPr>
-        <w:t>. Essa expressão, que talvez você nunca tenha ouvido, considera aspectos físicos e psicológicos, explorando o fator humano em benefício da organização. Essa questão é importante para evitar que os colaboradores repassem informações confidenciais a pessoas mal-intencionadas.</w:t>
-      </w:r>
-    </w:p>
-    <w:p>
-      <w:pPr>
-        <w:shd w:val="clear" w:color="auto" w:fill="FFFFFF"/>
-        <w:spacing w:afterLines="0" w:after="48" w:line="360" w:lineRule="auto"/>
-        <w:ind w:left="0" w:right="0" w:firstLine="709"/>
-        <w:jc w:val="both"/>
-        <w:rPr>
-          <w:rFonts w:ascii="Times New Roman" w:eastAsia="Times New Roman" w:hAnsi="Times New Roman" w:cs="Times New Roman"/>
-          <w:color w:val="000000" w:themeColor="text1"/>
-          <w:sz w:val="24"/>
-          <w:szCs w:val="24"/>
-          <w:lang w:eastAsia="pt-BR"/>
-        </w:rPr>
-      </w:pPr>
-      <w:r>
-        <w:rPr>
-          <w:rFonts w:ascii="Times New Roman" w:eastAsia="Times New Roman" w:hAnsi="Times New Roman" w:cs="Times New Roman"/>
-          <w:color w:val="000000" w:themeColor="text1"/>
-          <w:sz w:val="24"/>
-          <w:szCs w:val="24"/>
-          <w:lang w:eastAsia="pt-BR"/>
-        </w:rPr>
-        <w:lastRenderedPageBreak/>
-        <w:t>Para trabalhar bem a engenharia social, a empresa pode criar uma política de segurança centralizada e divulgá-la de forma que todos os colaboradores a conheçam, oferecer boletins via intranet, lembretes de e-mails, treinamento, etc. Ou seja, existe uma série de ações que podem ser pensadas.</w:t>
-      </w:r>
-      <w:r>
-        <w:rPr>
-          <w:rFonts w:ascii="Times New Roman" w:eastAsia="Times New Roman" w:hAnsi="Times New Roman" w:cs="Times New Roman"/>
-          <w:color w:val="000000" w:themeColor="text1"/>
-          <w:sz w:val="24"/>
-          <w:szCs w:val="24"/>
-          <w:lang w:eastAsia="pt-BR"/>
-        </w:rPr>
-        <w:t xml:space="preserve"> </w:t>
-      </w:r>
-    </w:p>
-    <w:p>
-      <w:pPr>
-        <w:shd w:val="clear" w:color="auto" w:fill="FFFFFF"/>
-        <w:spacing w:afterLines="0" w:after="48" w:line="360" w:lineRule="auto"/>
-        <w:ind w:left="0" w:right="0"/>
-        <w:jc w:val="both"/>
-        <w:rPr>
-          <w:rFonts w:ascii="Times New Roman" w:eastAsia="Times New Roman" w:hAnsi="Times New Roman" w:cs="Times New Roman"/>
-          <w:color w:val="000000" w:themeColor="text1"/>
-          <w:sz w:val="24"/>
-          <w:szCs w:val="24"/>
-          <w:lang w:eastAsia="pt-BR"/>
-        </w:rPr>
-      </w:pPr>
-    </w:p>
-    <w:p>
-      <w:pPr>
-        <w:shd w:val="clear" w:color="auto" w:fill="FFFFFF"/>
-        <w:spacing w:afterLines="0" w:after="225" w:line="360" w:lineRule="auto"/>
-        <w:ind w:left="0" w:right="0"/>
-        <w:jc w:val="both"/>
-        <w:rPr>
-          <w:rFonts w:ascii="Times New Roman" w:eastAsia="Times New Roman" w:hAnsi="Times New Roman" w:cs="Times New Roman"/>
-          <w:color w:val="000000" w:themeColor="text1"/>
-          <w:sz w:val="24"/>
-          <w:szCs w:val="24"/>
-          <w:lang w:eastAsia="pt-BR"/>
-        </w:rPr>
-      </w:pPr>
-      <w:r>
-        <w:rPr>
-          <w:rFonts w:ascii="Times New Roman" w:eastAsia="Times New Roman" w:hAnsi="Times New Roman" w:cs="Times New Roman"/>
-          <w:color w:val="000000" w:themeColor="text1"/>
-          <w:sz w:val="24"/>
-          <w:szCs w:val="24"/>
-          <w:lang w:eastAsia="pt-BR"/>
-        </w:rPr>
-        <w:t>APLICAÇÕES PERIFÉRICAS</w:t>
-      </w:r>
-    </w:p>
-    <w:p>
-      <w:pPr>
-        <w:shd w:val="clear" w:color="auto" w:fill="FFFFFF"/>
-        <w:spacing w:afterLines="0" w:after="0" w:line="360" w:lineRule="auto"/>
-        <w:ind w:left="0" w:right="0" w:firstLine="709"/>
-        <w:jc w:val="both"/>
-        <w:rPr>
-          <w:rFonts w:ascii="Times New Roman" w:eastAsia="Times New Roman" w:hAnsi="Times New Roman" w:cs="Times New Roman"/>
-          <w:color w:val="000000" w:themeColor="text1"/>
-          <w:sz w:val="24"/>
-          <w:szCs w:val="24"/>
-          <w:lang w:eastAsia="pt-BR"/>
-        </w:rPr>
-      </w:pPr>
-      <w:r>
-        <w:rPr>
-          <w:rFonts w:ascii="Times New Roman" w:eastAsia="Times New Roman" w:hAnsi="Times New Roman" w:cs="Times New Roman"/>
-          <w:color w:val="000000" w:themeColor="text1"/>
-          <w:sz w:val="24"/>
-          <w:szCs w:val="24"/>
-          <w:lang w:eastAsia="pt-BR"/>
-        </w:rPr>
-        <w:t>Também é preciso levar em conta o </w:t>
-      </w:r>
-      <w:r>
-        <w:rPr>
-          <w:rFonts w:ascii="Times New Roman" w:eastAsia="Times New Roman" w:hAnsi="Times New Roman" w:cs="Times New Roman"/>
-          <w:bCs/>
-          <w:color w:val="000000" w:themeColor="text1"/>
-          <w:sz w:val="24"/>
-          <w:szCs w:val="24"/>
-          <w:lang w:eastAsia="pt-BR"/>
-        </w:rPr>
-        <w:t>uso de aplicações periféricas</w:t>
-      </w:r>
-      <w:r>
-        <w:rPr>
-          <w:rFonts w:ascii="Times New Roman" w:eastAsia="Times New Roman" w:hAnsi="Times New Roman" w:cs="Times New Roman"/>
-          <w:color w:val="000000" w:themeColor="text1"/>
-          <w:sz w:val="24"/>
-          <w:szCs w:val="24"/>
-          <w:lang w:eastAsia="pt-BR"/>
-        </w:rPr>
-        <w:t xml:space="preserve">, já que é bastante comum que o SAP esteja </w:t>
-      </w:r>
-      <w:proofErr w:type="spellStart"/>
-      <w:r>
-        <w:rPr>
-          <w:rFonts w:ascii="Times New Roman" w:eastAsia="Times New Roman" w:hAnsi="Times New Roman" w:cs="Times New Roman"/>
-          <w:color w:val="000000" w:themeColor="text1"/>
-          <w:sz w:val="24"/>
-          <w:szCs w:val="24"/>
-          <w:lang w:eastAsia="pt-BR"/>
-        </w:rPr>
-        <w:t>linkado</w:t>
-      </w:r>
-      <w:proofErr w:type="spellEnd"/>
-      <w:r>
-        <w:rPr>
-          <w:rFonts w:ascii="Times New Roman" w:eastAsia="Times New Roman" w:hAnsi="Times New Roman" w:cs="Times New Roman"/>
-          <w:color w:val="000000" w:themeColor="text1"/>
-          <w:sz w:val="24"/>
-          <w:szCs w:val="24"/>
-          <w:lang w:eastAsia="pt-BR"/>
-        </w:rPr>
-        <w:t xml:space="preserve"> a algum aplicativo externo. Assim, é preciso que essas aplicações também sejam bastante seguras, para que um ataque não acabe ocorrendo de forma indireta, ou seja, por meio do aplicativo periférico, que oferece acesso aos dados do SAP.</w:t>
-      </w:r>
-    </w:p>
-    <w:p>
-      <w:pPr>
-        <w:shd w:val="clear" w:color="auto" w:fill="FFFFFF"/>
-        <w:spacing w:afterLines="0" w:after="0" w:line="360" w:lineRule="auto"/>
-        <w:ind w:left="0" w:right="0" w:firstLine="709"/>
-        <w:jc w:val="both"/>
-        <w:rPr>
-          <w:rFonts w:ascii="Times New Roman" w:eastAsia="Times New Roman" w:hAnsi="Times New Roman" w:cs="Times New Roman"/>
-          <w:color w:val="000000" w:themeColor="text1"/>
-          <w:sz w:val="24"/>
-          <w:szCs w:val="24"/>
-          <w:lang w:eastAsia="pt-BR"/>
-        </w:rPr>
-      </w:pPr>
-    </w:p>
-    <w:p>
-      <w:pPr>
         <w:pStyle w:val="Ttulo2"/>
         <w:numPr>
           <w:ilvl w:val="0"/>
           <w:numId w:val="0"/>
         </w:numPr>
+        <w:spacing w:after="48"/>
+        <w:rPr>
+          <w:lang w:eastAsia="pt-BR"/>
+        </w:rPr>
+      </w:pPr>
+      <w:bookmarkStart w:id="8" w:name="_Toc516919485"/>
+      <w:r>
+        <w:rPr>
+          <w:lang w:eastAsia="pt-BR"/>
+        </w:rPr>
+        <w:t>TREINAMENTO</w:t>
+      </w:r>
+      <w:bookmarkEnd w:id="8"/>
+    </w:p>
+    <w:p>
+      <w:pPr>
         <w:shd w:val="clear" w:color="auto" w:fill="FFFFFF"/>
-        <w:spacing w:before="0" w:after="48" w:line="360" w:lineRule="auto"/>
-        <w:ind w:left="576" w:hanging="576"/>
+        <w:spacing w:afterLines="0" w:after="48" w:line="360" w:lineRule="auto"/>
+        <w:ind w:left="0" w:right="0" w:firstLine="709"/>
         <w:jc w:val="both"/>
         <w:rPr>
-          <w:rFonts w:cs="Times New Roman"/>
-          <w:b w:val="0"/>
-          <w:bCs w:val="0"/>
-          <w:color w:val="000000" w:themeColor="text1"/>
-          <w:sz w:val="24"/>
-          <w:szCs w:val="24"/>
-        </w:rPr>
-      </w:pPr>
-      <w:r>
-        <w:rPr>
-          <w:rFonts w:cs="Times New Roman"/>
-          <w:b w:val="0"/>
-          <w:bCs w:val="0"/>
-          <w:color w:val="000000" w:themeColor="text1"/>
-          <w:sz w:val="24"/>
-          <w:szCs w:val="24"/>
-        </w:rPr>
+          <w:rFonts w:ascii="Times New Roman" w:eastAsia="Times New Roman" w:hAnsi="Times New Roman" w:cs="Times New Roman"/>
+          <w:color w:val="000000" w:themeColor="text1"/>
+          <w:sz w:val="24"/>
+          <w:szCs w:val="24"/>
+          <w:lang w:eastAsia="pt-BR"/>
+        </w:rPr>
+      </w:pPr>
+      <w:r>
+        <w:rPr>
+          <w:rFonts w:ascii="Times New Roman" w:eastAsia="Times New Roman" w:hAnsi="Times New Roman" w:cs="Times New Roman"/>
+          <w:color w:val="000000" w:themeColor="text1"/>
+          <w:sz w:val="24"/>
+          <w:szCs w:val="24"/>
+          <w:lang w:eastAsia="pt-BR"/>
+        </w:rPr>
+        <w:t>Outro elemento importante é o </w:t>
+      </w:r>
+      <w:r>
+        <w:rPr>
+          <w:rFonts w:ascii="Times New Roman" w:eastAsia="Times New Roman" w:hAnsi="Times New Roman" w:cs="Times New Roman"/>
+          <w:bCs/>
+          <w:color w:val="000000" w:themeColor="text1"/>
+          <w:sz w:val="24"/>
+          <w:szCs w:val="24"/>
+          <w:lang w:eastAsia="pt-BR"/>
+        </w:rPr>
+        <w:t>treinamento dos colaboradores</w:t>
+      </w:r>
+      <w:r>
+        <w:rPr>
+          <w:rFonts w:ascii="Times New Roman" w:eastAsia="Times New Roman" w:hAnsi="Times New Roman" w:cs="Times New Roman"/>
+          <w:color w:val="000000" w:themeColor="text1"/>
+          <w:sz w:val="24"/>
+          <w:szCs w:val="24"/>
+          <w:lang w:eastAsia="pt-BR"/>
+        </w:rPr>
+        <w:t>. Como são eles que vão operar o sistema SAP e trabalhar com o software todos os dias, é preciso que recebam treinamentos e capacitações, além de serem informados sobre as políticas e os procedimentos adotados pela organização.</w:t>
+      </w:r>
+    </w:p>
+    <w:p>
+      <w:pPr>
+        <w:shd w:val="clear" w:color="auto" w:fill="FFFFFF"/>
+        <w:spacing w:afterLines="0" w:after="48" w:line="360" w:lineRule="auto"/>
+        <w:ind w:left="0" w:right="0"/>
+        <w:jc w:val="both"/>
+        <w:rPr>
+          <w:rFonts w:ascii="Times New Roman" w:eastAsia="Times New Roman" w:hAnsi="Times New Roman" w:cs="Times New Roman"/>
+          <w:color w:val="000000" w:themeColor="text1"/>
+          <w:sz w:val="24"/>
+          <w:szCs w:val="24"/>
+          <w:lang w:eastAsia="pt-BR"/>
+        </w:rPr>
+      </w:pPr>
+    </w:p>
+    <w:p>
+      <w:pPr>
+        <w:pStyle w:val="Ttulo2"/>
+        <w:numPr>
+          <w:ilvl w:val="0"/>
+          <w:numId w:val="0"/>
+        </w:numPr>
+        <w:spacing w:after="48"/>
+        <w:rPr>
+          <w:lang w:eastAsia="pt-BR"/>
+        </w:rPr>
+      </w:pPr>
+      <w:bookmarkStart w:id="9" w:name="_Toc516919486"/>
+      <w:r>
+        <w:rPr>
+          <w:lang w:eastAsia="pt-BR"/>
+        </w:rPr>
+        <w:t>ENGENHARIA SOCIAL</w:t>
+      </w:r>
+      <w:bookmarkEnd w:id="9"/>
+    </w:p>
+    <w:p>
+      <w:pPr>
+        <w:shd w:val="clear" w:color="auto" w:fill="FFFFFF"/>
+        <w:spacing w:afterLines="0" w:after="0" w:line="360" w:lineRule="auto"/>
+        <w:ind w:left="0" w:right="0" w:firstLine="709"/>
+        <w:jc w:val="both"/>
+        <w:rPr>
+          <w:rFonts w:ascii="Times New Roman" w:eastAsia="Times New Roman" w:hAnsi="Times New Roman" w:cs="Times New Roman"/>
+          <w:color w:val="000000" w:themeColor="text1"/>
+          <w:sz w:val="24"/>
+          <w:szCs w:val="24"/>
+          <w:lang w:eastAsia="pt-BR"/>
+        </w:rPr>
+      </w:pPr>
+      <w:r>
+        <w:rPr>
+          <w:rFonts w:ascii="Times New Roman" w:eastAsia="Times New Roman" w:hAnsi="Times New Roman" w:cs="Times New Roman"/>
+          <w:color w:val="000000" w:themeColor="text1"/>
+          <w:sz w:val="24"/>
+          <w:szCs w:val="24"/>
+          <w:lang w:eastAsia="pt-BR"/>
+        </w:rPr>
+        <w:t>Em seguida, precisa-se pensar na </w:t>
+      </w:r>
+      <w:r>
+        <w:rPr>
+          <w:rFonts w:ascii="Times New Roman" w:eastAsia="Times New Roman" w:hAnsi="Times New Roman" w:cs="Times New Roman"/>
+          <w:bCs/>
+          <w:color w:val="000000" w:themeColor="text1"/>
+          <w:sz w:val="24"/>
+          <w:szCs w:val="24"/>
+          <w:lang w:eastAsia="pt-BR"/>
+        </w:rPr>
+        <w:t>engenharia social</w:t>
+      </w:r>
+      <w:r>
+        <w:rPr>
+          <w:rFonts w:ascii="Times New Roman" w:eastAsia="Times New Roman" w:hAnsi="Times New Roman" w:cs="Times New Roman"/>
+          <w:color w:val="000000" w:themeColor="text1"/>
+          <w:sz w:val="24"/>
+          <w:szCs w:val="24"/>
+          <w:lang w:eastAsia="pt-BR"/>
+        </w:rPr>
+        <w:t>. Essa expressão, que talvez você nunca tenha ouvido, considera aspectos físicos e psicológicos, explorando o fator humano em benefício da organização. Essa questão é importante para evitar que os colaboradores repassem informações confidenciais a pessoas mal-intencionadas.</w:t>
+      </w:r>
+    </w:p>
+    <w:p>
+      <w:pPr>
+        <w:shd w:val="clear" w:color="auto" w:fill="FFFFFF"/>
+        <w:spacing w:afterLines="0" w:after="48" w:line="360" w:lineRule="auto"/>
+        <w:ind w:left="0" w:right="0" w:firstLine="709"/>
+        <w:jc w:val="both"/>
+        <w:rPr>
+          <w:rFonts w:ascii="Times New Roman" w:eastAsia="Times New Roman" w:hAnsi="Times New Roman" w:cs="Times New Roman"/>
+          <w:color w:val="000000" w:themeColor="text1"/>
+          <w:sz w:val="24"/>
+          <w:szCs w:val="24"/>
+          <w:lang w:eastAsia="pt-BR"/>
+        </w:rPr>
+      </w:pPr>
+      <w:r>
+        <w:rPr>
+          <w:rFonts w:ascii="Times New Roman" w:eastAsia="Times New Roman" w:hAnsi="Times New Roman" w:cs="Times New Roman"/>
+          <w:color w:val="000000" w:themeColor="text1"/>
+          <w:sz w:val="24"/>
+          <w:szCs w:val="24"/>
+          <w:lang w:eastAsia="pt-BR"/>
+        </w:rPr>
+        <w:lastRenderedPageBreak/>
+        <w:t>Para trabalhar bem a engenharia social, a empresa pode criar uma política de segurança centralizada e divulgá-la de forma que todos os colaboradores a conheçam, oferecer boletins via intranet, lembretes de e-mails, treinamento, etc. Ou seja, existe uma série de ações que podem ser pensadas.</w:t>
+      </w:r>
+      <w:r>
+        <w:rPr>
+          <w:rFonts w:ascii="Times New Roman" w:eastAsia="Times New Roman" w:hAnsi="Times New Roman" w:cs="Times New Roman"/>
+          <w:color w:val="000000" w:themeColor="text1"/>
+          <w:sz w:val="24"/>
+          <w:szCs w:val="24"/>
+          <w:lang w:eastAsia="pt-BR"/>
+        </w:rPr>
+        <w:t xml:space="preserve"> </w:t>
+      </w:r>
+    </w:p>
+    <w:p>
+      <w:pPr>
+        <w:shd w:val="clear" w:color="auto" w:fill="FFFFFF"/>
+        <w:spacing w:afterLines="0" w:after="48" w:line="360" w:lineRule="auto"/>
+        <w:ind w:left="0" w:right="0"/>
+        <w:jc w:val="both"/>
+        <w:rPr>
+          <w:rFonts w:ascii="Times New Roman" w:eastAsia="Times New Roman" w:hAnsi="Times New Roman" w:cs="Times New Roman"/>
+          <w:color w:val="000000" w:themeColor="text1"/>
+          <w:sz w:val="24"/>
+          <w:szCs w:val="24"/>
+          <w:lang w:eastAsia="pt-BR"/>
+        </w:rPr>
+      </w:pPr>
+    </w:p>
+    <w:p>
+      <w:pPr>
+        <w:pStyle w:val="Ttulo2"/>
+        <w:numPr>
+          <w:ilvl w:val="0"/>
+          <w:numId w:val="0"/>
+        </w:numPr>
+        <w:spacing w:after="48"/>
+        <w:rPr>
+          <w:lang w:eastAsia="pt-BR"/>
+        </w:rPr>
+      </w:pPr>
+      <w:bookmarkStart w:id="10" w:name="_Toc516919487"/>
+      <w:r>
+        <w:rPr>
+          <w:lang w:eastAsia="pt-BR"/>
+        </w:rPr>
+        <w:t>APLICAÇÕES PERIFÉRICAS</w:t>
+      </w:r>
+      <w:bookmarkEnd w:id="10"/>
+    </w:p>
+    <w:p>
+      <w:pPr>
+        <w:shd w:val="clear" w:color="auto" w:fill="FFFFFF"/>
+        <w:spacing w:afterLines="0" w:after="0" w:line="360" w:lineRule="auto"/>
+        <w:ind w:left="0" w:right="0" w:firstLine="709"/>
+        <w:jc w:val="both"/>
+        <w:rPr>
+          <w:rFonts w:ascii="Times New Roman" w:eastAsia="Times New Roman" w:hAnsi="Times New Roman" w:cs="Times New Roman"/>
+          <w:color w:val="000000" w:themeColor="text1"/>
+          <w:sz w:val="24"/>
+          <w:szCs w:val="24"/>
+          <w:lang w:eastAsia="pt-BR"/>
+        </w:rPr>
+      </w:pPr>
+      <w:r>
+        <w:rPr>
+          <w:rFonts w:ascii="Times New Roman" w:eastAsia="Times New Roman" w:hAnsi="Times New Roman" w:cs="Times New Roman"/>
+          <w:color w:val="000000" w:themeColor="text1"/>
+          <w:sz w:val="24"/>
+          <w:szCs w:val="24"/>
+          <w:lang w:eastAsia="pt-BR"/>
+        </w:rPr>
+        <w:t>Também é preciso levar em conta o </w:t>
+      </w:r>
+      <w:r>
+        <w:rPr>
+          <w:rFonts w:ascii="Times New Roman" w:eastAsia="Times New Roman" w:hAnsi="Times New Roman" w:cs="Times New Roman"/>
+          <w:bCs/>
+          <w:color w:val="000000" w:themeColor="text1"/>
+          <w:sz w:val="24"/>
+          <w:szCs w:val="24"/>
+          <w:lang w:eastAsia="pt-BR"/>
+        </w:rPr>
+        <w:t>uso de aplicações periféricas</w:t>
+      </w:r>
+      <w:r>
+        <w:rPr>
+          <w:rFonts w:ascii="Times New Roman" w:eastAsia="Times New Roman" w:hAnsi="Times New Roman" w:cs="Times New Roman"/>
+          <w:color w:val="000000" w:themeColor="text1"/>
+          <w:sz w:val="24"/>
+          <w:szCs w:val="24"/>
+          <w:lang w:eastAsia="pt-BR"/>
+        </w:rPr>
+        <w:t xml:space="preserve">, já que é bastante comum que o SAP esteja </w:t>
+      </w:r>
+      <w:proofErr w:type="spellStart"/>
+      <w:r>
+        <w:rPr>
+          <w:rFonts w:ascii="Times New Roman" w:eastAsia="Times New Roman" w:hAnsi="Times New Roman" w:cs="Times New Roman"/>
+          <w:color w:val="000000" w:themeColor="text1"/>
+          <w:sz w:val="24"/>
+          <w:szCs w:val="24"/>
+          <w:lang w:eastAsia="pt-BR"/>
+        </w:rPr>
+        <w:t>linkado</w:t>
+      </w:r>
+      <w:proofErr w:type="spellEnd"/>
+      <w:r>
+        <w:rPr>
+          <w:rFonts w:ascii="Times New Roman" w:eastAsia="Times New Roman" w:hAnsi="Times New Roman" w:cs="Times New Roman"/>
+          <w:color w:val="000000" w:themeColor="text1"/>
+          <w:sz w:val="24"/>
+          <w:szCs w:val="24"/>
+          <w:lang w:eastAsia="pt-BR"/>
+        </w:rPr>
+        <w:t xml:space="preserve"> a algum aplicativo externo. Assim, é preciso que essas aplicações também sejam bastante seguras, para que um ataque não acabe ocorrendo de forma indireta, ou seja, por meio do aplicativo periférico, que oferece acesso aos dados do SAP.</w:t>
+      </w:r>
+    </w:p>
+    <w:p>
+      <w:pPr>
+        <w:shd w:val="clear" w:color="auto" w:fill="FFFFFF"/>
+        <w:spacing w:afterLines="0" w:after="0" w:line="360" w:lineRule="auto"/>
+        <w:ind w:left="0" w:right="0" w:firstLine="709"/>
+        <w:jc w:val="both"/>
+        <w:rPr>
+          <w:rFonts w:ascii="Times New Roman" w:eastAsia="Times New Roman" w:hAnsi="Times New Roman" w:cs="Times New Roman"/>
+          <w:color w:val="000000" w:themeColor="text1"/>
+          <w:sz w:val="24"/>
+          <w:szCs w:val="24"/>
+          <w:lang w:eastAsia="pt-BR"/>
+        </w:rPr>
+      </w:pPr>
+    </w:p>
+    <w:p>
+      <w:pPr>
+        <w:pStyle w:val="Ttulo2"/>
+        <w:numPr>
+          <w:ilvl w:val="0"/>
+          <w:numId w:val="0"/>
+        </w:numPr>
+        <w:spacing w:after="48"/>
+      </w:pPr>
+      <w:bookmarkStart w:id="11" w:name="_Toc516919488"/>
+      <w:r>
         <w:t>BACKUP DE DADOS</w:t>
       </w:r>
+      <w:bookmarkEnd w:id="11"/>
     </w:p>
     <w:p>
       <w:pPr>
@@ -3436,29 +3748,13 @@
           <w:ilvl w:val="0"/>
           <w:numId w:val="0"/>
         </w:numPr>
-        <w:shd w:val="clear" w:color="auto" w:fill="FFFFFF"/>
-        <w:spacing w:before="0" w:after="48" w:line="360" w:lineRule="auto"/>
-        <w:jc w:val="both"/>
-        <w:rPr>
-          <w:rFonts w:cs="Times New Roman"/>
-          <w:b w:val="0"/>
-          <w:bCs w:val="0"/>
-          <w:color w:val="000000" w:themeColor="text1"/>
-          <w:sz w:val="24"/>
-          <w:szCs w:val="24"/>
-        </w:rPr>
-      </w:pPr>
-      <w:r>
-        <w:rPr>
-          <w:rFonts w:cs="Times New Roman"/>
-          <w:b w:val="0"/>
-          <w:bCs w:val="0"/>
-          <w:color w:val="000000" w:themeColor="text1"/>
-          <w:sz w:val="24"/>
-          <w:szCs w:val="24"/>
-        </w:rPr>
+        <w:spacing w:after="48"/>
+      </w:pPr>
+      <w:bookmarkStart w:id="12" w:name="_Toc516919489"/>
+      <w:r>
         <w:t>CRIPTOGRAFIA</w:t>
       </w:r>
+      <w:bookmarkEnd w:id="12"/>
     </w:p>
     <w:p>
       <w:pPr>
@@ -3511,234 +3807,263 @@
           <w:ilvl w:val="0"/>
           <w:numId w:val="0"/>
         </w:numPr>
-        <w:spacing w:after="48" w:line="360" w:lineRule="auto"/>
-        <w:jc w:val="both"/>
-      </w:pPr>
-      <w:bookmarkStart w:id="3" w:name="_Toc512357496"/>
-      <w:bookmarkEnd w:id="2"/>
+        <w:spacing w:after="48"/>
+      </w:pPr>
+      <w:bookmarkStart w:id="13" w:name="_Toc516919490"/>
       <w:r>
         <w:lastRenderedPageBreak/>
         <w:t>CONCLUSÃO</w:t>
       </w:r>
-      <w:bookmarkEnd w:id="3"/>
+      <w:bookmarkEnd w:id="13"/>
+    </w:p>
+    <w:p>
+      <w:pPr>
+        <w:spacing w:after="48" w:line="360" w:lineRule="auto"/>
+        <w:ind w:left="0" w:firstLine="709"/>
+        <w:jc w:val="both"/>
+      </w:pPr>
+      <w:r>
+        <w:rPr>
+          <w:rFonts w:ascii="Times New Roman" w:hAnsi="Times New Roman" w:cs="Times New Roman"/>
+          <w:sz w:val="24"/>
+          <w:szCs w:val="24"/>
+        </w:rPr>
+        <w:t>A utilização de um sistema</w:t>
+      </w:r>
+      <w:r>
+        <w:rPr>
+          <w:rFonts w:ascii="Times New Roman" w:hAnsi="Times New Roman" w:cs="Times New Roman"/>
+          <w:sz w:val="24"/>
+          <w:szCs w:val="24"/>
+        </w:rPr>
+        <w:t xml:space="preserve"> ERP </w:t>
+      </w:r>
+      <w:r>
+        <w:rPr>
+          <w:rFonts w:ascii="Times New Roman" w:hAnsi="Times New Roman" w:cs="Times New Roman"/>
+          <w:sz w:val="24"/>
+          <w:szCs w:val="24"/>
+        </w:rPr>
+        <w:t>é</w:t>
+      </w:r>
+      <w:r>
+        <w:rPr>
+          <w:rFonts w:ascii="Times New Roman" w:hAnsi="Times New Roman" w:cs="Times New Roman"/>
+          <w:sz w:val="24"/>
+          <w:szCs w:val="24"/>
+        </w:rPr>
+        <w:t xml:space="preserve"> </w:t>
+      </w:r>
+      <w:r>
+        <w:rPr>
+          <w:rFonts w:ascii="Times New Roman" w:hAnsi="Times New Roman" w:cs="Times New Roman"/>
+          <w:sz w:val="24"/>
+          <w:szCs w:val="24"/>
+        </w:rPr>
+        <w:t xml:space="preserve">em </w:t>
+      </w:r>
+      <w:r>
+        <w:rPr>
+          <w:rFonts w:ascii="Times New Roman" w:hAnsi="Times New Roman" w:cs="Times New Roman"/>
+          <w:sz w:val="24"/>
+          <w:szCs w:val="24"/>
+        </w:rPr>
+        <w:t xml:space="preserve">uma opção extremamente interessante para empresas que desejam </w:t>
+      </w:r>
+      <w:r>
+        <w:rPr>
+          <w:rFonts w:ascii="Times New Roman" w:hAnsi="Times New Roman" w:cs="Times New Roman"/>
+          <w:sz w:val="24"/>
+          <w:szCs w:val="24"/>
+        </w:rPr>
+        <w:t>constituir</w:t>
+      </w:r>
+      <w:r>
+        <w:rPr>
+          <w:rFonts w:ascii="Times New Roman" w:hAnsi="Times New Roman" w:cs="Times New Roman"/>
+          <w:sz w:val="24"/>
+          <w:szCs w:val="24"/>
+        </w:rPr>
+        <w:t xml:space="preserve"> um sistema de informações integrado</w:t>
+      </w:r>
+      <w:r>
+        <w:rPr>
+          <w:rFonts w:ascii="Times New Roman" w:hAnsi="Times New Roman" w:cs="Times New Roman"/>
+          <w:sz w:val="24"/>
+          <w:szCs w:val="24"/>
+        </w:rPr>
+        <w:t xml:space="preserve"> e seguro</w:t>
+      </w:r>
+      <w:r>
+        <w:rPr>
+          <w:rFonts w:ascii="Times New Roman" w:hAnsi="Times New Roman" w:cs="Times New Roman"/>
+          <w:sz w:val="24"/>
+          <w:szCs w:val="24"/>
+        </w:rPr>
+        <w:t>.</w:t>
+      </w:r>
+      <w:r>
+        <w:rPr>
+          <w:rFonts w:ascii="Times New Roman" w:hAnsi="Times New Roman" w:cs="Times New Roman"/>
+          <w:sz w:val="24"/>
+          <w:szCs w:val="24"/>
+        </w:rPr>
+        <w:t xml:space="preserve"> </w:t>
+      </w:r>
+      <w:r>
+        <w:rPr>
+          <w:rFonts w:ascii="Times New Roman" w:hAnsi="Times New Roman" w:cs="Times New Roman"/>
+          <w:sz w:val="24"/>
+          <w:szCs w:val="24"/>
+        </w:rPr>
+        <w:t xml:space="preserve">Este </w:t>
+      </w:r>
+      <w:r>
+        <w:rPr>
+          <w:rFonts w:ascii="Times New Roman" w:hAnsi="Times New Roman" w:cs="Times New Roman"/>
+          <w:sz w:val="24"/>
+          <w:szCs w:val="24"/>
+        </w:rPr>
+        <w:t>trabalho apresentou o conceito</w:t>
+      </w:r>
+      <w:r>
+        <w:rPr>
+          <w:rFonts w:ascii="Times New Roman" w:hAnsi="Times New Roman" w:cs="Times New Roman"/>
+          <w:sz w:val="24"/>
+          <w:szCs w:val="24"/>
+        </w:rPr>
+        <w:t xml:space="preserve"> da segurança</w:t>
+      </w:r>
+      <w:r>
+        <w:rPr>
+          <w:rFonts w:ascii="Times New Roman" w:hAnsi="Times New Roman" w:cs="Times New Roman"/>
+          <w:sz w:val="24"/>
+          <w:szCs w:val="24"/>
+        </w:rPr>
+        <w:t xml:space="preserve"> do ERP</w:t>
+      </w:r>
+      <w:r>
+        <w:rPr>
+          <w:rFonts w:ascii="Times New Roman" w:hAnsi="Times New Roman" w:cs="Times New Roman"/>
+          <w:sz w:val="24"/>
+          <w:szCs w:val="24"/>
+        </w:rPr>
+        <w:t xml:space="preserve"> e importância </w:t>
+      </w:r>
+      <w:r>
+        <w:rPr>
+          <w:rFonts w:ascii="Times New Roman" w:hAnsi="Times New Roman" w:cs="Times New Roman"/>
+          <w:sz w:val="24"/>
+          <w:szCs w:val="24"/>
+        </w:rPr>
+        <w:t>do software</w:t>
+      </w:r>
+      <w:r>
+        <w:rPr>
+          <w:rFonts w:ascii="Times New Roman" w:hAnsi="Times New Roman" w:cs="Times New Roman"/>
+          <w:sz w:val="24"/>
+          <w:szCs w:val="24"/>
+        </w:rPr>
+        <w:t>, sendo assim, nossa indicação para a implantação de um sistema é</w:t>
+      </w:r>
+      <w:r>
+        <w:rPr>
+          <w:rFonts w:ascii="Times New Roman" w:hAnsi="Times New Roman" w:cs="Times New Roman"/>
+          <w:sz w:val="24"/>
+          <w:szCs w:val="24"/>
+        </w:rPr>
+        <w:t xml:space="preserve"> o ERP </w:t>
+      </w:r>
+      <w:proofErr w:type="gramStart"/>
+      <w:r>
+        <w:rPr>
+          <w:rFonts w:ascii="Times New Roman" w:hAnsi="Times New Roman" w:cs="Times New Roman"/>
+          <w:sz w:val="24"/>
+          <w:szCs w:val="24"/>
+        </w:rPr>
+        <w:t>SAP</w:t>
+      </w:r>
+      <w:r>
+        <w:rPr>
+          <w:rFonts w:ascii="Times New Roman" w:hAnsi="Times New Roman" w:cs="Times New Roman"/>
+          <w:sz w:val="24"/>
+          <w:szCs w:val="24"/>
+        </w:rPr>
+        <w:t xml:space="preserve"> </w:t>
+      </w:r>
+      <w:r>
+        <w:rPr>
+          <w:rFonts w:ascii="Times New Roman" w:hAnsi="Times New Roman" w:cs="Times New Roman"/>
+          <w:sz w:val="24"/>
+          <w:szCs w:val="24"/>
+        </w:rPr>
+        <w:t xml:space="preserve"> por</w:t>
+      </w:r>
+      <w:proofErr w:type="gramEnd"/>
+      <w:r>
+        <w:rPr>
+          <w:rFonts w:ascii="Times New Roman" w:hAnsi="Times New Roman" w:cs="Times New Roman"/>
+          <w:sz w:val="24"/>
+          <w:szCs w:val="24"/>
+        </w:rPr>
+        <w:t xml:space="preserve"> ser uma </w:t>
+      </w:r>
+      <w:r>
+        <w:rPr>
+          <w:rFonts w:ascii="Times New Roman" w:hAnsi="Times New Roman" w:cs="Times New Roman"/>
+          <w:sz w:val="24"/>
+          <w:szCs w:val="24"/>
+        </w:rPr>
+        <w:t>referência mundial , possuir vários recursos de segurança dos  quais foram cita</w:t>
+      </w:r>
+      <w:r>
+        <w:rPr>
+          <w:rFonts w:ascii="Times New Roman" w:hAnsi="Times New Roman" w:cs="Times New Roman"/>
+          <w:sz w:val="24"/>
+          <w:szCs w:val="24"/>
+        </w:rPr>
+        <w:t>dos</w:t>
+      </w:r>
+      <w:r>
+        <w:rPr>
+          <w:rFonts w:ascii="Times New Roman" w:hAnsi="Times New Roman" w:cs="Times New Roman"/>
+          <w:sz w:val="24"/>
+          <w:szCs w:val="24"/>
+        </w:rPr>
+        <w:t xml:space="preserve"> neste trabalho</w:t>
+      </w:r>
+      <w:r>
+        <w:rPr>
+          <w:rFonts w:ascii="Times New Roman" w:hAnsi="Times New Roman" w:cs="Times New Roman"/>
+          <w:sz w:val="24"/>
+          <w:szCs w:val="24"/>
+        </w:rPr>
+        <w:t>, e claro um  bom planejamento no  momento de implantação será de suma importância.</w:t>
+      </w:r>
     </w:p>
     <w:p>
       <w:pPr>
         <w:spacing w:after="48"/>
-        <w:ind w:left="0" w:right="240" w:firstLine="709"/>
-        <w:jc w:val="both"/>
-      </w:pPr>
-      <w:r>
-        <w:rPr>
-          <w:rFonts w:ascii="Times New Roman" w:hAnsi="Times New Roman" w:cs="Times New Roman"/>
-          <w:sz w:val="24"/>
-          <w:szCs w:val="24"/>
-        </w:rPr>
-        <w:t>A utilização de um sistema</w:t>
-      </w:r>
-      <w:r>
-        <w:rPr>
-          <w:rFonts w:ascii="Times New Roman" w:hAnsi="Times New Roman" w:cs="Times New Roman"/>
-          <w:sz w:val="24"/>
-          <w:szCs w:val="24"/>
-        </w:rPr>
-        <w:t xml:space="preserve"> ERP </w:t>
-      </w:r>
-      <w:r>
-        <w:rPr>
-          <w:rFonts w:ascii="Times New Roman" w:hAnsi="Times New Roman" w:cs="Times New Roman"/>
-          <w:sz w:val="24"/>
-          <w:szCs w:val="24"/>
-        </w:rPr>
-        <w:t>é</w:t>
-      </w:r>
-      <w:r>
-        <w:rPr>
-          <w:rFonts w:ascii="Times New Roman" w:hAnsi="Times New Roman" w:cs="Times New Roman"/>
-          <w:sz w:val="24"/>
-          <w:szCs w:val="24"/>
-        </w:rPr>
-        <w:t xml:space="preserve"> </w:t>
-      </w:r>
-      <w:r>
-        <w:rPr>
-          <w:rFonts w:ascii="Times New Roman" w:hAnsi="Times New Roman" w:cs="Times New Roman"/>
-          <w:sz w:val="24"/>
-          <w:szCs w:val="24"/>
-        </w:rPr>
-        <w:t xml:space="preserve">em </w:t>
-      </w:r>
-      <w:r>
-        <w:rPr>
-          <w:rFonts w:ascii="Times New Roman" w:hAnsi="Times New Roman" w:cs="Times New Roman"/>
-          <w:sz w:val="24"/>
-          <w:szCs w:val="24"/>
-        </w:rPr>
-        <w:t xml:space="preserve">uma opção extremamente interessante para empresas que desejam </w:t>
-      </w:r>
-      <w:r>
-        <w:rPr>
-          <w:rFonts w:ascii="Times New Roman" w:hAnsi="Times New Roman" w:cs="Times New Roman"/>
-          <w:sz w:val="24"/>
-          <w:szCs w:val="24"/>
-        </w:rPr>
-        <w:t>constituir</w:t>
-      </w:r>
-      <w:r>
-        <w:rPr>
-          <w:rFonts w:ascii="Times New Roman" w:hAnsi="Times New Roman" w:cs="Times New Roman"/>
-          <w:sz w:val="24"/>
-          <w:szCs w:val="24"/>
-        </w:rPr>
-        <w:t xml:space="preserve"> um sistema de informações integrado</w:t>
-      </w:r>
-      <w:r>
-        <w:rPr>
-          <w:rFonts w:ascii="Times New Roman" w:hAnsi="Times New Roman" w:cs="Times New Roman"/>
-          <w:sz w:val="24"/>
-          <w:szCs w:val="24"/>
-        </w:rPr>
-        <w:t xml:space="preserve"> e seguro</w:t>
-      </w:r>
-      <w:r>
-        <w:rPr>
-          <w:rFonts w:ascii="Times New Roman" w:hAnsi="Times New Roman" w:cs="Times New Roman"/>
-          <w:sz w:val="24"/>
-          <w:szCs w:val="24"/>
-        </w:rPr>
-        <w:t>.</w:t>
-      </w:r>
-      <w:r>
-        <w:rPr>
-          <w:rFonts w:ascii="Times New Roman" w:hAnsi="Times New Roman" w:cs="Times New Roman"/>
-          <w:sz w:val="24"/>
-          <w:szCs w:val="24"/>
-        </w:rPr>
-        <w:t xml:space="preserve"> </w:t>
-      </w:r>
-      <w:r>
-        <w:rPr>
-          <w:rFonts w:ascii="Times New Roman" w:hAnsi="Times New Roman" w:cs="Times New Roman"/>
-          <w:sz w:val="24"/>
-          <w:szCs w:val="24"/>
-        </w:rPr>
-        <w:t xml:space="preserve">Este </w:t>
-      </w:r>
-      <w:r>
-        <w:rPr>
-          <w:rFonts w:ascii="Times New Roman" w:hAnsi="Times New Roman" w:cs="Times New Roman"/>
-          <w:sz w:val="24"/>
-          <w:szCs w:val="24"/>
-        </w:rPr>
-        <w:t>trabalho apresentou o conceito</w:t>
-      </w:r>
-      <w:r>
-        <w:rPr>
-          <w:rFonts w:ascii="Times New Roman" w:hAnsi="Times New Roman" w:cs="Times New Roman"/>
-          <w:sz w:val="24"/>
-          <w:szCs w:val="24"/>
-        </w:rPr>
-        <w:t xml:space="preserve"> da segurança</w:t>
-      </w:r>
-      <w:r>
-        <w:rPr>
-          <w:rFonts w:ascii="Times New Roman" w:hAnsi="Times New Roman" w:cs="Times New Roman"/>
-          <w:sz w:val="24"/>
-          <w:szCs w:val="24"/>
-        </w:rPr>
-        <w:t xml:space="preserve"> do ERP</w:t>
-      </w:r>
-      <w:r>
-        <w:rPr>
-          <w:rFonts w:ascii="Times New Roman" w:hAnsi="Times New Roman" w:cs="Times New Roman"/>
-          <w:sz w:val="24"/>
-          <w:szCs w:val="24"/>
-        </w:rPr>
-        <w:t xml:space="preserve"> e importância </w:t>
-      </w:r>
-      <w:r>
-        <w:rPr>
-          <w:rFonts w:ascii="Times New Roman" w:hAnsi="Times New Roman" w:cs="Times New Roman"/>
-          <w:sz w:val="24"/>
-          <w:szCs w:val="24"/>
-        </w:rPr>
-        <w:t>do software</w:t>
-      </w:r>
-      <w:r>
-        <w:rPr>
-          <w:rFonts w:ascii="Times New Roman" w:hAnsi="Times New Roman" w:cs="Times New Roman"/>
-          <w:sz w:val="24"/>
-          <w:szCs w:val="24"/>
-        </w:rPr>
-        <w:t>, sendo assim, nossa indicação para a implantação de um sistema é</w:t>
-      </w:r>
-      <w:r>
-        <w:rPr>
-          <w:rFonts w:ascii="Times New Roman" w:hAnsi="Times New Roman" w:cs="Times New Roman"/>
-          <w:sz w:val="24"/>
-          <w:szCs w:val="24"/>
-        </w:rPr>
-        <w:t xml:space="preserve"> o ERP SAP</w:t>
-      </w:r>
-      <w:r>
-        <w:rPr>
-          <w:rFonts w:ascii="Times New Roman" w:hAnsi="Times New Roman" w:cs="Times New Roman"/>
-          <w:sz w:val="24"/>
-          <w:szCs w:val="24"/>
-        </w:rPr>
-        <w:t xml:space="preserve"> </w:t>
-      </w:r>
-      <w:r>
-        <w:rPr>
-          <w:rFonts w:ascii="Times New Roman" w:hAnsi="Times New Roman" w:cs="Times New Roman"/>
-          <w:sz w:val="24"/>
-          <w:szCs w:val="24"/>
-        </w:rPr>
-        <w:t xml:space="preserve"> por ser uma </w:t>
-      </w:r>
-      <w:r>
-        <w:rPr>
-          <w:rFonts w:ascii="Times New Roman" w:hAnsi="Times New Roman" w:cs="Times New Roman"/>
-          <w:sz w:val="24"/>
-          <w:szCs w:val="24"/>
-        </w:rPr>
-        <w:t>referência mundial , possuir vários recursos de segurança dos  quais foram cita</w:t>
-      </w:r>
-      <w:r>
-        <w:rPr>
-          <w:rFonts w:ascii="Times New Roman" w:hAnsi="Times New Roman" w:cs="Times New Roman"/>
-          <w:sz w:val="24"/>
-          <w:szCs w:val="24"/>
-        </w:rPr>
-        <w:t>dos</w:t>
-      </w:r>
-      <w:r>
-        <w:rPr>
-          <w:rFonts w:ascii="Times New Roman" w:hAnsi="Times New Roman" w:cs="Times New Roman"/>
-          <w:sz w:val="24"/>
-          <w:szCs w:val="24"/>
-        </w:rPr>
-        <w:t xml:space="preserve"> neste trabalho</w:t>
-      </w:r>
-      <w:r>
-        <w:rPr>
-          <w:rFonts w:ascii="Times New Roman" w:hAnsi="Times New Roman" w:cs="Times New Roman"/>
-          <w:sz w:val="24"/>
-          <w:szCs w:val="24"/>
-        </w:rPr>
-        <w:t>, e claro um  bom planejamento no  momento de implantação será de suma importância.</w:t>
-      </w:r>
-      <w:bookmarkStart w:id="4" w:name="_GoBack"/>
-      <w:bookmarkEnd w:id="4"/>
+      </w:pPr>
       <w:r>
         <w:br w:type="page"/>
       </w:r>
-      <w:bookmarkStart w:id="5" w:name="_Toc512357497"/>
+    </w:p>
+    <w:p>
+      <w:pPr>
+        <w:pStyle w:val="Ttulo1"/>
+        <w:numPr>
+          <w:ilvl w:val="0"/>
+          <w:numId w:val="0"/>
+        </w:numPr>
+        <w:spacing w:after="48"/>
+      </w:pPr>
+      <w:bookmarkStart w:id="14" w:name="_Toc516919491"/>
       <w:r>
         <w:lastRenderedPageBreak/>
         <w:t>REFERÊNCIAS BIBLIOGRÁFICAS</w:t>
       </w:r>
-      <w:bookmarkEnd w:id="5"/>
+      <w:bookmarkEnd w:id="14"/>
     </w:p>
     <w:p>
       <w:pPr>
@@ -3752,6 +4077,7 @@
     <w:p>
       <w:pPr>
         <w:spacing w:after="48"/>
+        <w:jc w:val="both"/>
         <w:rPr>
           <w:rFonts w:ascii="Times New Roman" w:hAnsi="Times New Roman" w:cs="Times New Roman"/>
           <w:iCs/>
@@ -3766,7 +4092,7 @@
           <w:sz w:val="24"/>
           <w:szCs w:val="24"/>
         </w:rPr>
-        <w:t>ATUALIZAÇÃO TECNOLÓGICA EM PEQUENAS E MÉDIAS EMPRESAS</w:t>
+        <w:t>SEGURANÇA DA INFORMAÇÃO E SOLUÇÕES SAP: O QUE VOCÊ DEVE SABER</w:t>
       </w:r>
       <w:r>
         <w:rPr>
@@ -3777,6 +4103,261 @@
           <w:bdr w:val="none" w:sz="0" w:space="0" w:color="auto" w:frame="1"/>
           <w:shd w:val="clear" w:color="auto" w:fill="FFFFFF"/>
         </w:rPr>
+        <w:t>.</w:t>
+      </w:r>
+      <w:r>
+        <w:rPr>
+          <w:rFonts w:ascii="Times New Roman" w:hAnsi="Times New Roman" w:cs="Times New Roman"/>
+          <w:iCs/>
+          <w:sz w:val="24"/>
+          <w:szCs w:val="24"/>
+          <w:shd w:val="clear" w:color="auto" w:fill="FFFFFF"/>
+        </w:rPr>
+        <w:t xml:space="preserve"> Disponível em: </w:t>
+      </w:r>
+      <w:r>
+        <w:rPr>
+          <w:rFonts w:ascii="Times New Roman" w:hAnsi="Times New Roman" w:cs="Times New Roman"/>
+          <w:iCs/>
+          <w:sz w:val="24"/>
+          <w:szCs w:val="24"/>
+          <w:shd w:val="clear" w:color="auto" w:fill="FFFFFF"/>
+        </w:rPr>
+        <w:t>http://www.itsgroup.com.br/2017/seguranca-da-informacao-e-solucoes-sap-o-que-voce-deve-saber/</w:t>
+      </w:r>
+      <w:r>
+        <w:rPr>
+          <w:rFonts w:ascii="Times New Roman" w:hAnsi="Times New Roman" w:cs="Times New Roman"/>
+          <w:iCs/>
+          <w:sz w:val="24"/>
+          <w:szCs w:val="24"/>
+          <w:shd w:val="clear" w:color="auto" w:fill="FFFFFF"/>
+        </w:rPr>
+        <w:t>&gt;. Acesso em: 11</w:t>
+      </w:r>
+      <w:r>
+        <w:rPr>
+          <w:rFonts w:ascii="Times New Roman" w:hAnsi="Times New Roman" w:cs="Times New Roman"/>
+          <w:iCs/>
+          <w:sz w:val="24"/>
+          <w:szCs w:val="24"/>
+          <w:shd w:val="clear" w:color="auto" w:fill="FFFFFF"/>
+        </w:rPr>
+        <w:t xml:space="preserve"> </w:t>
+      </w:r>
+      <w:proofErr w:type="gramStart"/>
+      <w:r>
+        <w:rPr>
+          <w:rFonts w:ascii="Times New Roman" w:hAnsi="Times New Roman" w:cs="Times New Roman"/>
+          <w:iCs/>
+          <w:sz w:val="24"/>
+          <w:szCs w:val="24"/>
+          <w:shd w:val="clear" w:color="auto" w:fill="FFFFFF"/>
+        </w:rPr>
+        <w:t>Junho</w:t>
+      </w:r>
+      <w:proofErr w:type="gramEnd"/>
+      <w:r>
+        <w:rPr>
+          <w:rFonts w:ascii="Times New Roman" w:hAnsi="Times New Roman" w:cs="Times New Roman"/>
+          <w:iCs/>
+          <w:sz w:val="24"/>
+          <w:szCs w:val="24"/>
+          <w:shd w:val="clear" w:color="auto" w:fill="FFFFFF"/>
+        </w:rPr>
+        <w:t xml:space="preserve"> de 2018</w:t>
+      </w:r>
+      <w:r>
+        <w:rPr>
+          <w:rFonts w:ascii="Times New Roman" w:hAnsi="Times New Roman" w:cs="Times New Roman"/>
+          <w:iCs/>
+          <w:sz w:val="24"/>
+          <w:szCs w:val="24"/>
+          <w:shd w:val="clear" w:color="auto" w:fill="FFFFFF"/>
+        </w:rPr>
+        <w:t>.</w:t>
+      </w:r>
+    </w:p>
+    <w:p>
+      <w:pPr>
+        <w:spacing w:after="48"/>
+        <w:rPr>
+          <w:rFonts w:ascii="Times New Roman" w:hAnsi="Times New Roman" w:cs="Times New Roman"/>
+          <w:iCs/>
+          <w:sz w:val="24"/>
+          <w:szCs w:val="24"/>
+          <w:shd w:val="clear" w:color="auto" w:fill="FFFFFF"/>
+        </w:rPr>
+      </w:pPr>
+    </w:p>
+    <w:p>
+      <w:pPr>
+        <w:spacing w:after="48"/>
+        <w:jc w:val="both"/>
+        <w:rPr>
+          <w:rFonts w:ascii="Times New Roman" w:hAnsi="Times New Roman" w:cs="Times New Roman"/>
+          <w:iCs/>
+          <w:sz w:val="24"/>
+          <w:szCs w:val="24"/>
+          <w:shd w:val="clear" w:color="auto" w:fill="FFFFFF"/>
+        </w:rPr>
+      </w:pPr>
+      <w:r>
+        <w:rPr>
+          <w:rFonts w:ascii="Times New Roman" w:hAnsi="Times New Roman" w:cs="Times New Roman"/>
+          <w:sz w:val="24"/>
+          <w:szCs w:val="24"/>
+        </w:rPr>
+        <w:t>SAP - BRASIL</w:t>
+      </w:r>
+      <w:r>
+        <w:rPr>
+          <w:rStyle w:val="nfase"/>
+          <w:rFonts w:ascii="Times New Roman" w:hAnsi="Times New Roman" w:cs="Times New Roman"/>
+          <w:sz w:val="24"/>
+          <w:szCs w:val="24"/>
+          <w:bdr w:val="none" w:sz="0" w:space="0" w:color="auto" w:frame="1"/>
+          <w:shd w:val="clear" w:color="auto" w:fill="FFFFFF"/>
+        </w:rPr>
+        <w:t>.</w:t>
+      </w:r>
+      <w:r>
+        <w:rPr>
+          <w:rFonts w:ascii="Times New Roman" w:hAnsi="Times New Roman" w:cs="Times New Roman"/>
+          <w:iCs/>
+          <w:sz w:val="24"/>
+          <w:szCs w:val="24"/>
+          <w:shd w:val="clear" w:color="auto" w:fill="FFFFFF"/>
+        </w:rPr>
+        <w:t xml:space="preserve"> Disponível em: &lt;</w:t>
+      </w:r>
+      <w:r>
+        <w:rPr>
+          <w:rFonts w:ascii="Times New Roman" w:hAnsi="Times New Roman" w:cs="Times New Roman"/>
+          <w:iCs/>
+          <w:sz w:val="24"/>
+          <w:szCs w:val="24"/>
+          <w:shd w:val="clear" w:color="auto" w:fill="FFFFFF"/>
+        </w:rPr>
+        <w:t>https://www.sap.com/brazil/products/hana/features/security.html</w:t>
+      </w:r>
+      <w:r>
+        <w:rPr>
+          <w:rFonts w:ascii="Times New Roman" w:hAnsi="Times New Roman" w:cs="Times New Roman"/>
+          <w:iCs/>
+          <w:sz w:val="24"/>
+          <w:szCs w:val="24"/>
+          <w:shd w:val="clear" w:color="auto" w:fill="FFFFFF"/>
+        </w:rPr>
+        <w:t xml:space="preserve">&gt;. Acesso em: </w:t>
+      </w:r>
+      <w:r>
+        <w:rPr>
+          <w:rFonts w:ascii="Times New Roman" w:hAnsi="Times New Roman" w:cs="Times New Roman"/>
+          <w:iCs/>
+          <w:sz w:val="24"/>
+          <w:szCs w:val="24"/>
+          <w:shd w:val="clear" w:color="auto" w:fill="FFFFFF"/>
+        </w:rPr>
+        <w:t>10 de Junho</w:t>
+      </w:r>
+      <w:r>
+        <w:rPr>
+          <w:rFonts w:ascii="Times New Roman" w:hAnsi="Times New Roman" w:cs="Times New Roman"/>
+          <w:iCs/>
+          <w:sz w:val="24"/>
+          <w:szCs w:val="24"/>
+          <w:shd w:val="clear" w:color="auto" w:fill="FFFFFF"/>
+        </w:rPr>
+        <w:t xml:space="preserve"> </w:t>
+      </w:r>
+      <w:proofErr w:type="spellStart"/>
+      <w:r>
+        <w:rPr>
+          <w:rFonts w:ascii="Times New Roman" w:hAnsi="Times New Roman" w:cs="Times New Roman"/>
+          <w:iCs/>
+          <w:sz w:val="24"/>
+          <w:szCs w:val="24"/>
+          <w:shd w:val="clear" w:color="auto" w:fill="FFFFFF"/>
+        </w:rPr>
+        <w:t>de</w:t>
+      </w:r>
+      <w:proofErr w:type="spellEnd"/>
+      <w:r>
+        <w:rPr>
+          <w:rFonts w:ascii="Times New Roman" w:hAnsi="Times New Roman" w:cs="Times New Roman"/>
+          <w:iCs/>
+          <w:sz w:val="24"/>
+          <w:szCs w:val="24"/>
+          <w:shd w:val="clear" w:color="auto" w:fill="FFFFFF"/>
+        </w:rPr>
+        <w:t xml:space="preserve"> 2018</w:t>
+      </w:r>
+      <w:r>
+        <w:rPr>
+          <w:rFonts w:ascii="Times New Roman" w:hAnsi="Times New Roman" w:cs="Times New Roman"/>
+          <w:iCs/>
+          <w:sz w:val="24"/>
+          <w:szCs w:val="24"/>
+          <w:shd w:val="clear" w:color="auto" w:fill="FFFFFF"/>
+        </w:rPr>
+        <w:t>.</w:t>
+      </w:r>
+    </w:p>
+    <w:p>
+      <w:pPr>
+        <w:spacing w:after="48"/>
+        <w:rPr>
+          <w:rFonts w:ascii="Times New Roman" w:hAnsi="Times New Roman" w:cs="Times New Roman"/>
+          <w:iCs/>
+          <w:sz w:val="24"/>
+          <w:szCs w:val="24"/>
+          <w:shd w:val="clear" w:color="auto" w:fill="FFFFFF"/>
+        </w:rPr>
+      </w:pPr>
+    </w:p>
+    <w:p>
+      <w:pPr>
+        <w:spacing w:after="48"/>
+        <w:jc w:val="both"/>
+        <w:rPr>
+          <w:rFonts w:ascii="Times New Roman" w:hAnsi="Times New Roman" w:cs="Times New Roman"/>
+          <w:iCs/>
+          <w:sz w:val="24"/>
+          <w:szCs w:val="24"/>
+          <w:shd w:val="clear" w:color="auto" w:fill="FFFFFF"/>
+        </w:rPr>
+      </w:pPr>
+    </w:p>
+    <w:p>
+      <w:pPr>
+        <w:spacing w:after="48"/>
+        <w:jc w:val="both"/>
+        <w:rPr>
+          <w:rFonts w:ascii="Times New Roman" w:hAnsi="Times New Roman" w:cs="Times New Roman"/>
+          <w:iCs/>
+          <w:sz w:val="24"/>
+          <w:szCs w:val="24"/>
+          <w:shd w:val="clear" w:color="auto" w:fill="FFFFFF"/>
+        </w:rPr>
+      </w:pPr>
+      <w:r>
+        <w:rPr>
+          <w:rFonts w:ascii="Times New Roman" w:hAnsi="Times New Roman" w:cs="Times New Roman"/>
+          <w:sz w:val="24"/>
+          <w:szCs w:val="24"/>
+        </w:rPr>
+        <w:t>COMO GARANTIR A SEGURANÇA DE DADOS DA SUA ORGANIZAÇÃO</w:t>
+      </w:r>
+      <w:r>
+        <w:rPr>
+          <w:rStyle w:val="nfase"/>
+          <w:rFonts w:ascii="Times New Roman" w:hAnsi="Times New Roman" w:cs="Times New Roman"/>
+          <w:sz w:val="24"/>
+          <w:szCs w:val="24"/>
+          <w:bdr w:val="none" w:sz="0" w:space="0" w:color="auto" w:frame="1"/>
+          <w:shd w:val="clear" w:color="auto" w:fill="FFFFFF"/>
+        </w:rPr>
         <w:t>. PDF</w:t>
       </w:r>
       <w:r>
@@ -3787,15 +4368,7 @@
           <w:szCs w:val="24"/>
           <w:shd w:val="clear" w:color="auto" w:fill="FFFFFF"/>
         </w:rPr>
-        <w:t>. Disponível em: &lt;</w:t>
-      </w:r>
-      <w:r>
-        <w:rPr>
-          <w:rFonts w:ascii="Times New Roman" w:hAnsi="Times New Roman" w:cs="Times New Roman"/>
-          <w:sz w:val="24"/>
-          <w:szCs w:val="24"/>
-        </w:rPr>
-        <w:t>http://www.scielo.br/pdf/gp/v14n2/06</w:t>
+        <w:t xml:space="preserve">. Disponível em: </w:t>
       </w:r>
       <w:r>
         <w:rPr>
@@ -3805,7 +4378,7 @@
           <w:szCs w:val="24"/>
           <w:shd w:val="clear" w:color="auto" w:fill="FFFFFF"/>
         </w:rPr>
-        <w:t>&gt;. Acesso em: 20 abril de 2018</w:t>
+        <w:t>&lt;</w:t>
       </w:r>
       <w:r>
         <w:rPr>
@@ -3815,6 +4388,68 @@
           <w:szCs w:val="24"/>
           <w:shd w:val="clear" w:color="auto" w:fill="FFFFFF"/>
         </w:rPr>
+        <w:t>http://g2tecnologia.com.br/2016/07/14/como-garantir-a-seguranca-de-dados-da-sua-organizacao/</w:t>
+      </w:r>
+      <w:r>
+        <w:rPr>
+          <w:rFonts w:ascii="Times New Roman" w:hAnsi="Times New Roman" w:cs="Times New Roman"/>
+          <w:iCs/>
+          <w:sz w:val="24"/>
+          <w:szCs w:val="24"/>
+          <w:shd w:val="clear" w:color="auto" w:fill="FFFFFF"/>
+        </w:rPr>
+        <w:t>&gt;. Acesso em: 14</w:t>
+      </w:r>
+      <w:r>
+        <w:rPr>
+          <w:rFonts w:ascii="Times New Roman" w:hAnsi="Times New Roman" w:cs="Times New Roman"/>
+          <w:iCs/>
+          <w:sz w:val="24"/>
+          <w:szCs w:val="24"/>
+          <w:shd w:val="clear" w:color="auto" w:fill="FFFFFF"/>
+        </w:rPr>
+        <w:t xml:space="preserve"> </w:t>
+      </w:r>
+      <w:r>
+        <w:rPr>
+          <w:rFonts w:ascii="Times New Roman" w:hAnsi="Times New Roman" w:cs="Times New Roman"/>
+          <w:iCs/>
+          <w:sz w:val="24"/>
+          <w:szCs w:val="24"/>
+          <w:shd w:val="clear" w:color="auto" w:fill="FFFFFF"/>
+        </w:rPr>
+        <w:t xml:space="preserve">de </w:t>
+      </w:r>
+      <w:proofErr w:type="gramStart"/>
+      <w:r>
+        <w:rPr>
+          <w:rFonts w:ascii="Times New Roman" w:hAnsi="Times New Roman" w:cs="Times New Roman"/>
+          <w:iCs/>
+          <w:sz w:val="24"/>
+          <w:szCs w:val="24"/>
+          <w:shd w:val="clear" w:color="auto" w:fill="FFFFFF"/>
+        </w:rPr>
+        <w:t>Junho</w:t>
+      </w:r>
+      <w:proofErr w:type="gramEnd"/>
+      <w:r>
+        <w:rPr>
+          <w:rFonts w:ascii="Times New Roman" w:hAnsi="Times New Roman" w:cs="Times New Roman"/>
+          <w:iCs/>
+          <w:sz w:val="24"/>
+          <w:szCs w:val="24"/>
+          <w:shd w:val="clear" w:color="auto" w:fill="FFFFFF"/>
+        </w:rPr>
+        <w:t xml:space="preserve"> de 2018</w:t>
+      </w:r>
+      <w:r>
+        <w:rPr>
+          <w:rFonts w:ascii="Times New Roman" w:hAnsi="Times New Roman" w:cs="Times New Roman"/>
+          <w:iCs/>
+          <w:sz w:val="24"/>
+          <w:szCs w:val="24"/>
+          <w:shd w:val="clear" w:color="auto" w:fill="FFFFFF"/>
+        </w:rPr>
         <w:t>.</w:t>
       </w:r>
     </w:p>
@@ -3841,69 +4476,6 @@
           <w:shd w:val="clear" w:color="auto" w:fill="FFFFFF"/>
         </w:rPr>
       </w:pPr>
-      <w:hyperlink r:id="rId13" w:history="1">
-        <w:r>
-          <w:rPr>
-            <w:rStyle w:val="Hyperlink"/>
-            <w:rFonts w:ascii="Times New Roman" w:hAnsi="Times New Roman" w:cs="Times New Roman"/>
-            <w:iCs/>
-            <w:sz w:val="24"/>
-            <w:szCs w:val="24"/>
-            <w:shd w:val="clear" w:color="auto" w:fill="FFFFFF"/>
-          </w:rPr>
-          <w:t>http://www.itsgroup.com.br/2017/seguranca-da-informacao-e-solucoes-sap-o-que-voce-deve-saber/</w:t>
-        </w:r>
-      </w:hyperlink>
-    </w:p>
-    <w:p>
-      <w:pPr>
-        <w:spacing w:after="48"/>
-        <w:rPr>
-          <w:rFonts w:ascii="Times New Roman" w:hAnsi="Times New Roman" w:cs="Times New Roman"/>
-          <w:iCs/>
-          <w:sz w:val="24"/>
-          <w:szCs w:val="24"/>
-          <w:shd w:val="clear" w:color="auto" w:fill="FFFFFF"/>
-        </w:rPr>
-      </w:pPr>
-      <w:hyperlink r:id="rId14" w:history="1">
-        <w:r>
-          <w:rPr>
-            <w:rStyle w:val="Hyperlink"/>
-            <w:rFonts w:ascii="Times New Roman" w:hAnsi="Times New Roman" w:cs="Times New Roman"/>
-            <w:iCs/>
-            <w:sz w:val="24"/>
-            <w:szCs w:val="24"/>
-            <w:shd w:val="clear" w:color="auto" w:fill="FFFFFF"/>
-          </w:rPr>
-          <w:t>https://www.sap.com/brazil/products/hana/features/security.html</w:t>
-        </w:r>
-      </w:hyperlink>
-    </w:p>
-    <w:p>
-      <w:pPr>
-        <w:spacing w:after="48"/>
-        <w:rPr>
-          <w:rFonts w:ascii="Times New Roman" w:hAnsi="Times New Roman" w:cs="Times New Roman"/>
-          <w:iCs/>
-          <w:sz w:val="24"/>
-          <w:szCs w:val="24"/>
-          <w:shd w:val="clear" w:color="auto" w:fill="FFFFFF"/>
-        </w:rPr>
-      </w:pPr>
-      <w:hyperlink r:id="rId15" w:history="1">
-        <w:r>
-          <w:rPr>
-            <w:rStyle w:val="Hyperlink"/>
-            <w:rFonts w:ascii="Times New Roman" w:hAnsi="Times New Roman" w:cs="Times New Roman"/>
-            <w:iCs/>
-            <w:sz w:val="24"/>
-            <w:szCs w:val="24"/>
-            <w:shd w:val="clear" w:color="auto" w:fill="FFFFFF"/>
-          </w:rPr>
-          <w:t>http://g2tecnologia.com.br/2016/07/14/como-garantir-a-seguranca-de-dados-da-sua-organizacao/</w:t>
-        </w:r>
-      </w:hyperlink>
     </w:p>
     <w:p>
       <w:pPr>
@@ -3968,7 +4540,7 @@
       </w:pPr>
     </w:p>
     <w:sectPr>
-      <w:footerReference w:type="default" r:id="rId16"/>
+      <w:footerReference w:type="default" r:id="rId13"/>
       <w:pgSz w:w="11906" w:h="16838"/>
       <w:pgMar w:top="1701" w:right="1134" w:bottom="1134" w:left="1701" w:header="709" w:footer="709" w:gutter="0"/>
       <w:cols w:space="708"/>
@@ -4034,7 +4606,7 @@
           <w:rPr>
             <w:noProof/>
           </w:rPr>
-          <w:t>7</w:t>
+          <w:t>11</w:t>
         </w:r>
         <w:r>
           <w:fldChar w:fldCharType="end"/>
@@ -6915,21 +7487,21 @@
     <w:link w:val="Ttulo1Char"/>
     <w:uiPriority w:val="9"/>
     <w:qFormat/>
-    <w:rsid w:val="009437C3"/>
+    <w:rsid w:val="00BD1E4A"/>
     <w:pPr>
       <w:keepNext/>
       <w:keepLines/>
       <w:numPr>
         <w:numId w:val="3"/>
       </w:numPr>
-      <w:spacing w:before="120" w:after="280" w:line="240" w:lineRule="auto"/>
+      <w:spacing w:before="120" w:after="280" w:line="360" w:lineRule="auto"/>
       <w:outlineLvl w:val="0"/>
     </w:pPr>
     <w:rPr>
       <w:rFonts w:ascii="Times New Roman" w:eastAsiaTheme="majorEastAsia" w:hAnsi="Times New Roman" w:cs="Times New Roman"/>
       <w:b/>
       <w:bCs/>
-      <w:sz w:val="28"/>
+      <w:sz w:val="24"/>
       <w:szCs w:val="28"/>
     </w:rPr>
   </w:style>
@@ -6941,7 +7513,7 @@
     <w:uiPriority w:val="9"/>
     <w:unhideWhenUsed/>
     <w:qFormat/>
-    <w:rsid w:val="00EA0CB3"/>
+    <w:rsid w:val="00BD1E4A"/>
     <w:pPr>
       <w:keepNext/>
       <w:keepLines/>
@@ -6950,13 +7522,13 @@
         <w:numId w:val="3"/>
       </w:numPr>
       <w:spacing w:before="240" w:after="240"/>
+      <w:jc w:val="left"/>
       <w:outlineLvl w:val="1"/>
     </w:pPr>
     <w:rPr>
       <w:rFonts w:ascii="Times New Roman" w:eastAsiaTheme="majorEastAsia" w:hAnsi="Times New Roman" w:cstheme="majorBidi"/>
-      <w:b/>
       <w:bCs/>
-      <w:sz w:val="28"/>
+      <w:sz w:val="24"/>
       <w:szCs w:val="26"/>
     </w:rPr>
   </w:style>
@@ -7212,12 +7784,12 @@
     <w:basedOn w:val="Fontepargpadro"/>
     <w:link w:val="Ttulo1"/>
     <w:uiPriority w:val="9"/>
-    <w:rsid w:val="009437C3"/>
+    <w:rsid w:val="00BD1E4A"/>
     <w:rPr>
       <w:rFonts w:ascii="Times New Roman" w:eastAsiaTheme="majorEastAsia" w:hAnsi="Times New Roman" w:cs="Times New Roman"/>
       <w:b/>
       <w:bCs/>
-      <w:sz w:val="28"/>
+      <w:sz w:val="24"/>
       <w:szCs w:val="28"/>
     </w:rPr>
   </w:style>
@@ -7226,12 +7798,11 @@
     <w:basedOn w:val="Fontepargpadro"/>
     <w:link w:val="Ttulo2"/>
     <w:uiPriority w:val="9"/>
-    <w:rsid w:val="00EA0CB3"/>
+    <w:rsid w:val="00BD1E4A"/>
     <w:rPr>
       <w:rFonts w:ascii="Times New Roman" w:eastAsiaTheme="majorEastAsia" w:hAnsi="Times New Roman" w:cstheme="majorBidi"/>
-      <w:b/>
       <w:bCs/>
-      <w:sz w:val="28"/>
+      <w:sz w:val="24"/>
       <w:szCs w:val="26"/>
     </w:rPr>
   </w:style>
@@ -7701,610 +8272,6 @@
 </w:styles>
 </file>
 
-<file path=word/glossary/document.xml><?xml version="1.0" encoding="utf-8"?>
-<w:glossaryDocument xmlns:wpc="http://schemas.microsoft.com/office/word/2010/wordprocessingCanvas" xmlns:cx="http://schemas.microsoft.com/office/drawing/2014/chartex" xmlns:mc="http://schemas.openxmlformats.org/markup-compatibility/2006" xmlns:o="urn:schemas-microsoft-com:office:office" xmlns:r="http://schemas.openxmlformats.org/officeDocument/2006/relationships" xmlns:m="http://schemas.openxmlformats.org/officeDocument/2006/math" xmlns:v="urn:schemas-microsoft-com:vml" xmlns:wp14="http://schemas.microsoft.com/office/word/2010/wordprocessingDrawing" xmlns:wp="http://schemas.openxmlformats.org/drawingml/2006/wordprocessingDrawing" xmlns:w10="urn:schemas-microsoft-com:office:word" xmlns:w="http://schemas.openxmlformats.org/wordprocessingml/2006/main" xmlns:w14="http://schemas.microsoft.com/office/word/2010/wordml" xmlns:w15="http://schemas.microsoft.com/office/word/2012/wordml" xmlns:w16se="http://schemas.microsoft.com/office/word/2015/wordml/symex" xmlns:wpg="http://schemas.microsoft.com/office/word/2010/wordprocessingGroup" xmlns:wpi="http://schemas.microsoft.com/office/word/2010/wordprocessingInk" xmlns:wne="http://schemas.microsoft.com/office/word/2006/wordml" xmlns:wps="http://schemas.microsoft.com/office/word/2010/wordprocessingShape" mc:Ignorable="w14 w15 w16se wp14"/>
-</file>
-
-<file path=word/glossary/fontTable.xml><?xml version="1.0" encoding="utf-8"?>
-<w:fonts xmlns:mc="http://schemas.openxmlformats.org/markup-compatibility/2006" xmlns:r="http://schemas.openxmlformats.org/officeDocument/2006/relationships" xmlns:w="http://schemas.openxmlformats.org/wordprocessingml/2006/main" xmlns:w14="http://schemas.microsoft.com/office/word/2010/wordml" xmlns:w15="http://schemas.microsoft.com/office/word/2012/wordml" xmlns:w16se="http://schemas.microsoft.com/office/word/2015/wordml/symex" mc:Ignorable="w14 w15 w16se">
-  <w:font w:name="Symbol">
-    <w:panose1 w:val="05050102010706020507"/>
-    <w:charset w:val="02"/>
-    <w:family w:val="roman"/>
-    <w:pitch w:val="variable"/>
-    <w:sig w:usb0="00000000" w:usb1="10000000" w:usb2="00000000" w:usb3="00000000" w:csb0="80000000" w:csb1="00000000"/>
-  </w:font>
-  <w:font w:name="Times New Roman">
-    <w:panose1 w:val="02020603050405020304"/>
-    <w:charset w:val="00"/>
-    <w:family w:val="roman"/>
-    <w:pitch w:val="variable"/>
-    <w:sig w:usb0="E0002EFF" w:usb1="C000785B" w:usb2="00000009" w:usb3="00000000" w:csb0="000001FF" w:csb1="00000000"/>
-  </w:font>
-  <w:font w:name="Courier New">
-    <w:panose1 w:val="02070309020205020404"/>
-    <w:charset w:val="00"/>
-    <w:family w:val="modern"/>
-    <w:pitch w:val="fixed"/>
-    <w:sig w:usb0="E0002EFF" w:usb1="C0007843" w:usb2="00000009" w:usb3="00000000" w:csb0="000001FF" w:csb1="00000000"/>
-  </w:font>
-  <w:font w:name="Wingdings">
-    <w:panose1 w:val="05000000000000000000"/>
-    <w:charset w:val="02"/>
-    <w:family w:val="auto"/>
-    <w:pitch w:val="variable"/>
-    <w:sig w:usb0="00000000" w:usb1="10000000" w:usb2="00000000" w:usb3="00000000" w:csb0="80000000" w:csb1="00000000"/>
-  </w:font>
-  <w:font w:name="Calibri">
-    <w:panose1 w:val="020F0502020204030204"/>
-    <w:charset w:val="00"/>
-    <w:family w:val="swiss"/>
-    <w:pitch w:val="variable"/>
-    <w:sig w:usb0="E0002AFF" w:usb1="C000247B" w:usb2="00000009" w:usb3="00000000" w:csb0="000001FF" w:csb1="00000000"/>
-  </w:font>
-  <w:font w:name="MS Gothic">
-    <w:altName w:val="ＭＳ ゴシック"/>
-    <w:panose1 w:val="020B0609070205080204"/>
-    <w:charset w:val="80"/>
-    <w:family w:val="modern"/>
-    <w:pitch w:val="fixed"/>
-    <w:sig w:usb0="E00002FF" w:usb1="6AC7FDFB" w:usb2="08000012" w:usb3="00000000" w:csb0="0002009F" w:csb1="00000000"/>
-  </w:font>
-  <w:font w:name="Cambria">
-    <w:panose1 w:val="02040503050406030204"/>
-    <w:charset w:val="00"/>
-    <w:family w:val="roman"/>
-    <w:pitch w:val="variable"/>
-    <w:sig w:usb0="E00006FF" w:usb1="420024FF" w:usb2="02000000" w:usb3="00000000" w:csb0="0000019F" w:csb1="00000000"/>
-  </w:font>
-  <w:font w:name="Tahoma">
-    <w:panose1 w:val="020B0604030504040204"/>
-    <w:charset w:val="00"/>
-    <w:family w:val="swiss"/>
-    <w:pitch w:val="variable"/>
-    <w:sig w:usb0="E1002EFF" w:usb1="C000605B" w:usb2="00000029" w:usb3="00000000" w:csb0="000101FF" w:csb1="00000000"/>
-  </w:font>
-  <w:font w:name="Bookman Old Style">
-    <w:panose1 w:val="02050604050505020204"/>
-    <w:charset w:val="00"/>
-    <w:family w:val="roman"/>
-    <w:pitch w:val="variable"/>
-    <w:sig w:usb0="00000287" w:usb1="00000000" w:usb2="00000000" w:usb3="00000000" w:csb0="0000009F" w:csb1="00000000"/>
-  </w:font>
-  <w:font w:name="Times">
-    <w:altName w:val="Times New Roman"/>
-    <w:panose1 w:val="02020603050405020304"/>
-    <w:charset w:val="00"/>
-    <w:family w:val="roman"/>
-    <w:pitch w:val="variable"/>
-  </w:font>
-  <w:font w:name="MS Mincho">
-    <w:altName w:val="ＭＳ 明朝"/>
-    <w:panose1 w:val="02020609040205080304"/>
-    <w:charset w:val="80"/>
-    <w:family w:val="modern"/>
-    <w:pitch w:val="fixed"/>
-    <w:sig w:usb0="E00002FF" w:usb1="6AC7FDFB" w:usb2="00000012" w:usb3="00000000" w:csb0="0002009F" w:csb1="00000000"/>
-  </w:font>
-  <w:font w:name="Roboto">
-    <w:panose1 w:val="00000000000000000000"/>
-    <w:charset w:val="00"/>
-    <w:family w:val="auto"/>
-    <w:pitch w:val="variable"/>
-    <w:sig w:usb0="E00002FF" w:usb1="5000205B" w:usb2="00000020" w:usb3="00000000" w:csb0="0000019F" w:csb1="00000000"/>
-  </w:font>
-  <w:font w:name="Yu Mincho">
-    <w:altName w:val="游明朝"/>
-    <w:charset w:val="80"/>
-    <w:family w:val="roman"/>
-    <w:pitch w:val="variable"/>
-    <w:sig w:usb0="800002E7" w:usb1="2AC7FCFF" w:usb2="00000012" w:usb3="00000000" w:csb0="0002009F" w:csb1="00000000"/>
-  </w:font>
-  <w:font w:name="Yu Gothic Light">
-    <w:panose1 w:val="020B0300000000000000"/>
-    <w:charset w:val="80"/>
-    <w:family w:val="swiss"/>
-    <w:pitch w:val="variable"/>
-    <w:sig w:usb0="E00002FF" w:usb1="2AC7FDFF" w:usb2="00000016" w:usb3="00000000" w:csb0="0002009F" w:csb1="00000000"/>
-  </w:font>
-  <w:font w:name="Calibri Light">
-    <w:panose1 w:val="020F0302020204030204"/>
-    <w:charset w:val="00"/>
-    <w:family w:val="swiss"/>
-    <w:pitch w:val="variable"/>
-    <w:sig w:usb0="E0002AFF" w:usb1="C000247B" w:usb2="00000009" w:usb3="00000000" w:csb0="000001FF" w:csb1="00000000"/>
-  </w:font>
-</w:fonts>
-</file>
-
-<file path=word/glossary/settings.xml><?xml version="1.0" encoding="utf-8"?>
-<w:settings xmlns:mc="http://schemas.openxmlformats.org/markup-compatibility/2006" xmlns:o="urn:schemas-microsoft-com:office:office" xmlns:r="http://schemas.openxmlformats.org/officeDocument/2006/relationships" xmlns:m="http://schemas.openxmlformats.org/officeDocument/2006/math" xmlns:v="urn:schemas-microsoft-com:vml" xmlns:w10="urn:schemas-microsoft-com:office:word" xmlns:w="http://schemas.openxmlformats.org/wordprocessingml/2006/main" xmlns:w14="http://schemas.microsoft.com/office/word/2010/wordml" xmlns:w15="http://schemas.microsoft.com/office/word/2012/wordml" xmlns:w16se="http://schemas.microsoft.com/office/word/2015/wordml/symex" xmlns:sl="http://schemas.openxmlformats.org/schemaLibrary/2006/main" mc:Ignorable="w14 w15 w16se">
-  <w:view w:val="normal"/>
-  <w:defaultTabStop w:val="720"/>
-  <w:hyphenationZone w:val="425"/>
-  <w:characterSpacingControl w:val="doNotCompress"/>
-  <w:compat>
-    <w:useFELayout/>
-    <w:compatSetting w:name="compatibilityMode" w:uri="http://schemas.microsoft.com/office/word" w:val="14"/>
-    <w:compatSetting w:name="overrideTableStyleFontSizeAndJustification" w:uri="http://schemas.microsoft.com/office/word" w:val="1"/>
-    <w:compatSetting w:name="enableOpenTypeFeatures" w:uri="http://schemas.microsoft.com/office/word" w:val="1"/>
-    <w:compatSetting w:name="doNotFlipMirrorIndents" w:uri="http://schemas.microsoft.com/office/word" w:val="1"/>
-  </w:compat>
-  <w:rsids>
-    <w:rsidRoot w:val="004A3736"/>
-    <w:rsid w:val="00092F97"/>
-    <w:rsid w:val="004A3736"/>
-    <w:rsid w:val="005A02EF"/>
-    <w:rsid w:val="005D70CF"/>
-    <w:rsid w:val="007C5752"/>
-    <w:rsid w:val="00D74777"/>
-    <w:rsid w:val="00DA46C5"/>
-    <w:rsid w:val="00DF0A42"/>
-    <w:rsid w:val="00E102E1"/>
-  </w:rsids>
-  <m:mathPr>
-    <m:mathFont m:val="Cambria Math"/>
-    <m:brkBin m:val="before"/>
-    <m:brkBinSub m:val="--"/>
-    <m:smallFrac m:val="0"/>
-    <m:dispDef/>
-    <m:lMargin m:val="0"/>
-    <m:rMargin m:val="0"/>
-    <m:defJc m:val="centerGroup"/>
-    <m:wrapIndent m:val="1440"/>
-    <m:intLim m:val="subSup"/>
-    <m:naryLim m:val="undOvr"/>
-  </m:mathPr>
-  <w:themeFontLang w:val="pt-BR" w:eastAsia="ja-JP"/>
-  <w:clrSchemeMapping w:bg1="light1" w:t1="dark1" w:bg2="light2" w:t2="dark2" w:accent1="accent1" w:accent2="accent2" w:accent3="accent3" w:accent4="accent4" w:accent5="accent5" w:accent6="accent6" w:hyperlink="hyperlink" w:followedHyperlink="followedHyperlink"/>
-  <w:doNotAutoCompressPictures/>
-  <w:decimalSymbol w:val=","/>
-  <w:listSeparator w:val=";"/>
-  <w14:defaultImageDpi w14:val="300"/>
-</w:settings>
-</file>
-
-<file path=word/glossary/styles.xml><?xml version="1.0" encoding="utf-8"?>
-<w:styles xmlns:mc="http://schemas.openxmlformats.org/markup-compatibility/2006" xmlns:r="http://schemas.openxmlformats.org/officeDocument/2006/relationships" xmlns:w="http://schemas.openxmlformats.org/wordprocessingml/2006/main" xmlns:w14="http://schemas.microsoft.com/office/word/2010/wordml" xmlns:w15="http://schemas.microsoft.com/office/word/2012/wordml" xmlns:w16se="http://schemas.microsoft.com/office/word/2015/wordml/symex" mc:Ignorable="w14 w15 w16se">
-  <w:docDefaults>
-    <w:rPrDefault>
-      <w:rPr>
-        <w:rFonts w:asciiTheme="minorHAnsi" w:eastAsiaTheme="minorEastAsia" w:hAnsiTheme="minorHAnsi" w:cstheme="minorBidi"/>
-        <w:sz w:val="24"/>
-        <w:szCs w:val="24"/>
-        <w:lang w:val="pt-BR" w:eastAsia="ja-JP" w:bidi="ar-SA"/>
-      </w:rPr>
-    </w:rPrDefault>
-    <w:pPrDefault/>
-  </w:docDefaults>
-  <w:latentStyles w:defLockedState="0" w:defUIPriority="99" w:defSemiHidden="0" w:defUnhideWhenUsed="0" w:defQFormat="0" w:count="371">
-    <w:lsdException w:name="Normal" w:uiPriority="0" w:qFormat="1"/>
-    <w:lsdException w:name="heading 1" w:uiPriority="9" w:qFormat="1"/>
-    <w:lsdException w:name="heading 2" w:semiHidden="1" w:uiPriority="9" w:unhideWhenUsed="1" w:qFormat="1"/>
-    <w:lsdException w:name="heading 3" w:semiHidden="1" w:uiPriority="9" w:unhideWhenUsed="1" w:qFormat="1"/>
-    <w:lsdException w:name="heading 4" w:semiHidden="1" w:uiPriority="9" w:unhideWhenUsed="1" w:qFormat="1"/>
-    <w:lsdException w:name="heading 5" w:semiHidden="1" w:uiPriority="9" w:unhideWhenUsed="1" w:qFormat="1"/>
-    <w:lsdException w:name="heading 6" w:semiHidden="1" w:uiPriority="9" w:unhideWhenUsed="1" w:qFormat="1"/>
-    <w:lsdException w:name="heading 7" w:semiHidden="1" w:uiPriority="9" w:unhideWhenUsed="1" w:qFormat="1"/>
-    <w:lsdException w:name="heading 8" w:semiHidden="1" w:uiPriority="9" w:unhideWhenUsed="1" w:qFormat="1"/>
-    <w:lsdException w:name="heading 9" w:semiHidden="1" w:uiPriority="9" w:unhideWhenUsed="1" w:qFormat="1"/>
-    <w:lsdException w:name="index 1" w:semiHidden="1" w:unhideWhenUsed="1"/>
-    <w:lsdException w:name="index 2" w:semiHidden="1" w:unhideWhenUsed="1"/>
-    <w:lsdException w:name="index 3" w:semiHidden="1" w:unhideWhenUsed="1"/>
-    <w:lsdException w:name="index 4" w:semiHidden="1" w:unhideWhenUsed="1"/>
-    <w:lsdException w:name="index 5" w:semiHidden="1" w:unhideWhenUsed="1"/>
-    <w:lsdException w:name="index 6" w:semiHidden="1" w:unhideWhenUsed="1"/>
-    <w:lsdException w:name="index 7" w:semiHidden="1" w:unhideWhenUsed="1"/>
-    <w:lsdException w:name="index 8" w:semiHidden="1" w:unhideWhenUsed="1"/>
-    <w:lsdException w:name="index 9" w:semiHidden="1" w:unhideWhenUsed="1"/>
-    <w:lsdException w:name="toc 1" w:semiHidden="1" w:uiPriority="39" w:unhideWhenUsed="1"/>
-    <w:lsdException w:name="toc 2" w:semiHidden="1" w:uiPriority="39" w:unhideWhenUsed="1"/>
-    <w:lsdException w:name="toc 3" w:semiHidden="1" w:uiPriority="39" w:unhideWhenUsed="1"/>
-    <w:lsdException w:name="toc 4" w:semiHidden="1" w:uiPriority="39" w:unhideWhenUsed="1"/>
-    <w:lsdException w:name="toc 5" w:semiHidden="1" w:uiPriority="39" w:unhideWhenUsed="1"/>
-    <w:lsdException w:name="toc 6" w:semiHidden="1" w:uiPriority="39" w:unhideWhenUsed="1"/>
-    <w:lsdException w:name="toc 7" w:semiHidden="1" w:uiPriority="39" w:unhideWhenUsed="1"/>
-    <w:lsdException w:name="toc 8" w:semiHidden="1" w:uiPriority="39" w:unhideWhenUsed="1"/>
-    <w:lsdException w:name="toc 9" w:semiHidden="1" w:uiPriority="39" w:unhideWhenUsed="1"/>
-    <w:lsdException w:name="Normal Indent" w:semiHidden="1" w:unhideWhenUsed="1"/>
-    <w:lsdException w:name="footnote text" w:semiHidden="1" w:unhideWhenUsed="1"/>
-    <w:lsdException w:name="annotation text" w:semiHidden="1" w:unhideWhenUsed="1"/>
-    <w:lsdException w:name="header" w:semiHidden="1" w:unhideWhenUsed="1"/>
-    <w:lsdException w:name="footer" w:semiHidden="1" w:unhideWhenUsed="1"/>
-    <w:lsdException w:name="index heading" w:semiHidden="1" w:unhideWhenUsed="1"/>
-    <w:lsdException w:name="caption" w:semiHidden="1" w:uiPriority="35" w:unhideWhenUsed="1" w:qFormat="1"/>
-    <w:lsdException w:name="table of figures" w:semiHidden="1" w:unhideWhenUsed="1"/>
-    <w:lsdException w:name="envelope address" w:semiHidden="1" w:unhideWhenUsed="1"/>
-    <w:lsdException w:name="envelope return" w:semiHidden="1" w:unhideWhenUsed="1"/>
-    <w:lsdException w:name="footnote reference" w:semiHidden="1" w:unhideWhenUsed="1"/>
-    <w:lsdException w:name="annotation reference" w:semiHidden="1" w:unhideWhenUsed="1"/>
-    <w:lsdException w:name="line number" w:semiHidden="1" w:unhideWhenUsed="1"/>
-    <w:lsdException w:name="page number" w:semiHidden="1" w:unhideWhenUsed="1"/>
-    <w:lsdException w:name="endnote reference" w:semiHidden="1" w:unhideWhenUsed="1"/>
-    <w:lsdException w:name="endnote text" w:semiHidden="1" w:unhideWhenUsed="1"/>
-    <w:lsdException w:name="table of authorities" w:semiHidden="1" w:unhideWhenUsed="1"/>
-    <w:lsdException w:name="macro" w:semiHidden="1" w:unhideWhenUsed="1"/>
-    <w:lsdException w:name="toa heading" w:semiHidden="1" w:unhideWhenUsed="1"/>
-    <w:lsdException w:name="List" w:semiHidden="1" w:unhideWhenUsed="1"/>
-    <w:lsdException w:name="List Bullet" w:semiHidden="1" w:unhideWhenUsed="1"/>
-    <w:lsdException w:name="List Number" w:semiHidden="1" w:unhideWhenUsed="1"/>
-    <w:lsdException w:name="List 2" w:semiHidden="1" w:unhideWhenUsed="1"/>
-    <w:lsdException w:name="List 3" w:semiHidden="1" w:unhideWhenUsed="1"/>
-    <w:lsdException w:name="List 4" w:semiHidden="1" w:unhideWhenUsed="1"/>
-    <w:lsdException w:name="List 5" w:semiHidden="1" w:unhideWhenUsed="1"/>
-    <w:lsdException w:name="List Bullet 2" w:semiHidden="1" w:unhideWhenUsed="1"/>
-    <w:lsdException w:name="List Bullet 3" w:semiHidden="1" w:unhideWhenUsed="1"/>
-    <w:lsdException w:name="List Bullet 4" w:semiHidden="1" w:unhideWhenUsed="1"/>
-    <w:lsdException w:name="List Bullet 5" w:semiHidden="1" w:unhideWhenUsed="1"/>
-    <w:lsdException w:name="List Number 2" w:semiHidden="1" w:unhideWhenUsed="1"/>
-    <w:lsdException w:name="List Number 3" w:semiHidden="1" w:unhideWhenUsed="1"/>
-    <w:lsdException w:name="List Number 4" w:semiHidden="1" w:unhideWhenUsed="1"/>
-    <w:lsdException w:name="List Number 5" w:semiHidden="1" w:unhideWhenUsed="1"/>
-    <w:lsdException w:name="Title" w:uiPriority="10" w:qFormat="1"/>
-    <w:lsdException w:name="Closing" w:semiHidden="1" w:unhideWhenUsed="1"/>
-    <w:lsdException w:name="Signature" w:semiHidden="1" w:unhideWhenUsed="1"/>
-    <w:lsdException w:name="Default Paragraph Font" w:semiHidden="1" w:uiPriority="1" w:unhideWhenUsed="1"/>
-    <w:lsdException w:name="Body Text" w:semiHidden="1" w:unhideWhenUsed="1"/>
-    <w:lsdException w:name="Body Text Indent" w:semiHidden="1" w:unhideWhenUsed="1"/>
-    <w:lsdException w:name="List Continue" w:semiHidden="1" w:unhideWhenUsed="1"/>
-    <w:lsdException w:name="List Continue 2" w:semiHidden="1" w:unhideWhenUsed="1"/>
-    <w:lsdException w:name="List Continue 3" w:semiHidden="1" w:unhideWhenUsed="1"/>
-    <w:lsdException w:name="List Continue 4" w:semiHidden="1" w:unhideWhenUsed="1"/>
-    <w:lsdException w:name="List Continue 5" w:semiHidden="1" w:unhideWhenUsed="1"/>
-    <w:lsdException w:name="Message Header" w:semiHidden="1" w:unhideWhenUsed="1"/>
-    <w:lsdException w:name="Subtitle" w:uiPriority="11" w:qFormat="1"/>
-    <w:lsdException w:name="Salutation" w:semiHidden="1" w:unhideWhenUsed="1"/>
-    <w:lsdException w:name="Date" w:semiHidden="1" w:unhideWhenUsed="1"/>
-    <w:lsdException w:name="Body Text First Indent" w:semiHidden="1" w:unhideWhenUsed="1"/>
-    <w:lsdException w:name="Body Text First Indent 2" w:semiHidden="1" w:unhideWhenUsed="1"/>
-    <w:lsdException w:name="Note Heading" w:semiHidden="1" w:unhideWhenUsed="1"/>
-    <w:lsdException w:name="Body Text 2" w:semiHidden="1" w:unhideWhenUsed="1"/>
-    <w:lsdException w:name="Body Text 3" w:semiHidden="1" w:unhideWhenUsed="1"/>
-    <w:lsdException w:name="Body Text Indent 2" w:semiHidden="1" w:unhideWhenUsed="1"/>
-    <w:lsdException w:name="Body Text Indent 3" w:semiHidden="1" w:unhideWhenUsed="1"/>
-    <w:lsdException w:name="Block Text" w:semiHidden="1" w:unhideWhenUsed="1"/>
-    <w:lsdException w:name="Hyperlink" w:semiHidden="1" w:unhideWhenUsed="1"/>
-    <w:lsdException w:name="FollowedHyperlink" w:semiHidden="1" w:unhideWhenUsed="1"/>
-    <w:lsdException w:name="Strong" w:uiPriority="22" w:qFormat="1"/>
-    <w:lsdException w:name="Emphasis" w:uiPriority="20" w:qFormat="1"/>
-    <w:lsdException w:name="Document Map" w:semiHidden="1" w:unhideWhenUsed="1"/>
-    <w:lsdException w:name="Plain Text" w:semiHidden="1" w:unhideWhenUsed="1"/>
-    <w:lsdException w:name="E-mail Signature" w:semiHidden="1" w:unhideWhenUsed="1"/>
-    <w:lsdException w:name="HTML Top of Form" w:semiHidden="1" w:unhideWhenUsed="1"/>
-    <w:lsdException w:name="HTML Bottom of Form" w:semiHidden="1" w:unhideWhenUsed="1"/>
-    <w:lsdException w:name="Normal (Web)" w:semiHidden="1" w:unhideWhenUsed="1"/>
-    <w:lsdException w:name="HTML Acronym" w:semiHidden="1" w:unhideWhenUsed="1"/>
-    <w:lsdException w:name="HTML Address" w:semiHidden="1" w:unhideWhenUsed="1"/>
-    <w:lsdException w:name="HTML Cite" w:semiHidden="1" w:unhideWhenUsed="1"/>
-    <w:lsdException w:name="HTML Code" w:semiHidden="1" w:unhideWhenUsed="1"/>
-    <w:lsdException w:name="HTML Definition" w:semiHidden="1" w:unhideWhenUsed="1"/>
-    <w:lsdException w:name="HTML Keyboard" w:semiHidden="1" w:unhideWhenUsed="1"/>
-    <w:lsdException w:name="HTML Preformatted" w:semiHidden="1" w:unhideWhenUsed="1"/>
-    <w:lsdException w:name="HTML Sample" w:semiHidden="1" w:unhideWhenUsed="1"/>
-    <w:lsdException w:name="HTML Typewriter" w:semiHidden="1" w:unhideWhenUsed="1"/>
-    <w:lsdException w:name="HTML Variable" w:semiHidden="1" w:unhideWhenUsed="1"/>
-    <w:lsdException w:name="Normal Table" w:semiHidden="1" w:unhideWhenUsed="1"/>
-    <w:lsdException w:name="annotation subject" w:semiHidden="1" w:unhideWhenUsed="1"/>
-    <w:lsdException w:name="No List" w:semiHidden="1" w:unhideWhenUsed="1"/>
-    <w:lsdException w:name="Outline List 1" w:semiHidden="1" w:unhideWhenUsed="1"/>
-    <w:lsdException w:name="Outline List 2" w:semiHidden="1" w:unhideWhenUsed="1"/>
-    <w:lsdException w:name="Outline List 3" w:semiHidden="1" w:unhideWhenUsed="1"/>
-    <w:lsdException w:name="Table Simple 1" w:semiHidden="1" w:unhideWhenUsed="1"/>
-    <w:lsdException w:name="Table Simple 2" w:semiHidden="1" w:unhideWhenUsed="1"/>
-    <w:lsdException w:name="Table Simple 3" w:semiHidden="1" w:unhideWhenUsed="1"/>
-    <w:lsdException w:name="Table Classic 1" w:semiHidden="1" w:unhideWhenUsed="1"/>
-    <w:lsdException w:name="Table Classic 2" w:semiHidden="1" w:unhideWhenUsed="1"/>
-    <w:lsdException w:name="Table Classic 3" w:semiHidden="1" w:unhideWhenUsed="1"/>
-    <w:lsdException w:name="Table Classic 4" w:semiHidden="1" w:unhideWhenUsed="1"/>
-    <w:lsdException w:name="Table Colorful 1" w:semiHidden="1" w:unhideWhenUsed="1"/>
-    <w:lsdException w:name="Table Colorful 2" w:semiHidden="1" w:unhideWhenUsed="1"/>
-    <w:lsdException w:name="Table Colorful 3" w:semiHidden="1" w:unhideWhenUsed="1"/>
-    <w:lsdException w:name="Table Columns 1" w:semiHidden="1" w:unhideWhenUsed="1"/>
-    <w:lsdException w:name="Table Columns 2" w:semiHidden="1" w:unhideWhenUsed="1"/>
-    <w:lsdException w:name="Table Columns 3" w:semiHidden="1" w:unhideWhenUsed="1"/>
-    <w:lsdException w:name="Table Columns 4" w:semiHidden="1" w:unhideWhenUsed="1"/>
-    <w:lsdException w:name="Table Columns 5" w:semiHidden="1" w:unhideWhenUsed="1"/>
-    <w:lsdException w:name="Table Grid 1" w:semiHidden="1" w:unhideWhenUsed="1"/>
-    <w:lsdException w:name="Table Grid 2" w:semiHidden="1" w:unhideWhenUsed="1"/>
-    <w:lsdException w:name="Table Grid 3" w:semiHidden="1" w:unhideWhenUsed="1"/>
-    <w:lsdException w:name="Table Grid 4" w:semiHidden="1" w:unhideWhenUsed="1"/>
-    <w:lsdException w:name="Table Grid 5" w:semiHidden="1" w:unhideWhenUsed="1"/>
-    <w:lsdException w:name="Table Grid 6" w:semiHidden="1" w:unhideWhenUsed="1"/>
-    <w:lsdException w:name="Table Grid 7" w:semiHidden="1" w:unhideWhenUsed="1"/>
-    <w:lsdException w:name="Table Grid 8" w:semiHidden="1" w:unhideWhenUsed="1"/>
-    <w:lsdException w:name="Table List 1" w:semiHidden="1" w:unhideWhenUsed="1"/>
-    <w:lsdException w:name="Table List 2" w:semiHidden="1" w:unhideWhenUsed="1"/>
-    <w:lsdException w:name="Table List 3" w:semiHidden="1" w:unhideWhenUsed="1"/>
-    <w:lsdException w:name="Table List 4" w:semiHidden="1" w:unhideWhenUsed="1"/>
-    <w:lsdException w:name="Table List 5" w:semiHidden="1" w:unhideWhenUsed="1"/>
-    <w:lsdException w:name="Table List 6" w:semiHidden="1" w:unhideWhenUsed="1"/>
-    <w:lsdException w:name="Table List 7" w:semiHidden="1" w:unhideWhenUsed="1"/>
-    <w:lsdException w:name="Table List 8" w:semiHidden="1" w:unhideWhenUsed="1"/>
-    <w:lsdException w:name="Table 3D effects 1" w:semiHidden="1" w:unhideWhenUsed="1"/>
-    <w:lsdException w:name="Table 3D effects 2" w:semiHidden="1" w:unhideWhenUsed="1"/>
-    <w:lsdException w:name="Table 3D effects 3" w:semiHidden="1" w:unhideWhenUsed="1"/>
-    <w:lsdException w:name="Table Contemporary" w:semiHidden="1" w:unhideWhenUsed="1"/>
-    <w:lsdException w:name="Table Elegant" w:semiHidden="1" w:unhideWhenUsed="1"/>
-    <w:lsdException w:name="Table Professional" w:semiHidden="1" w:unhideWhenUsed="1"/>
-    <w:lsdException w:name="Table Subtle 1" w:semiHidden="1" w:unhideWhenUsed="1"/>
-    <w:lsdException w:name="Table Subtle 2" w:semiHidden="1" w:unhideWhenUsed="1"/>
-    <w:lsdException w:name="Table Web 1" w:semiHidden="1" w:unhideWhenUsed="1"/>
-    <w:lsdException w:name="Table Web 2" w:semiHidden="1" w:unhideWhenUsed="1"/>
-    <w:lsdException w:name="Table Web 3" w:semiHidden="1" w:unhideWhenUsed="1"/>
-    <w:lsdException w:name="Balloon Text" w:semiHidden="1" w:unhideWhenUsed="1"/>
-    <w:lsdException w:name="Table Grid" w:uiPriority="59"/>
-    <w:lsdException w:name="Table Theme" w:semiHidden="1" w:unhideWhenUsed="1"/>
-    <w:lsdException w:name="Placeholder Text" w:semiHidden="1"/>
-    <w:lsdException w:name="No Spacing" w:uiPriority="1" w:qFormat="1"/>
-    <w:lsdException w:name="Light Shading" w:uiPriority="60"/>
-    <w:lsdException w:name="Light List" w:uiPriority="61"/>
-    <w:lsdException w:name="Light Grid" w:uiPriority="62"/>
-    <w:lsdException w:name="Medium Shading 1" w:uiPriority="63"/>
-    <w:lsdException w:name="Medium Shading 2" w:uiPriority="64"/>
-    <w:lsdException w:name="Medium List 1" w:uiPriority="65"/>
-    <w:lsdException w:name="Medium List 2" w:uiPriority="66"/>
-    <w:lsdException w:name="Medium Grid 1" w:uiPriority="67"/>
-    <w:lsdException w:name="Medium Grid 2" w:uiPriority="68"/>
-    <w:lsdException w:name="Medium Grid 3" w:uiPriority="69"/>
-    <w:lsdException w:name="Dark List" w:uiPriority="70"/>
-    <w:lsdException w:name="Colorful Shading" w:uiPriority="71"/>
-    <w:lsdException w:name="Colorful List" w:uiPriority="72"/>
-    <w:lsdException w:name="Colorful Grid" w:uiPriority="73"/>
-    <w:lsdException w:name="Light Shading Accent 1" w:uiPriority="60"/>
-    <w:lsdException w:name="Light List Accent 1" w:uiPriority="61"/>
-    <w:lsdException w:name="Light Grid Accent 1" w:uiPriority="62"/>
-    <w:lsdException w:name="Medium Shading 1 Accent 1" w:uiPriority="63"/>
-    <w:lsdException w:name="Medium Shading 2 Accent 1" w:uiPriority="64"/>
-    <w:lsdException w:name="Medium List 1 Accent 1" w:uiPriority="65"/>
-    <w:lsdException w:name="Revision" w:semiHidden="1"/>
-    <w:lsdException w:name="List Paragraph" w:uiPriority="34" w:qFormat="1"/>
-    <w:lsdException w:name="Quote" w:uiPriority="29" w:qFormat="1"/>
-    <w:lsdException w:name="Intense Quote" w:uiPriority="30" w:qFormat="1"/>
-    <w:lsdException w:name="Medium List 2 Accent 1" w:uiPriority="66"/>
-    <w:lsdException w:name="Medium Grid 1 Accent 1" w:uiPriority="67"/>
-    <w:lsdException w:name="Medium Grid 2 Accent 1" w:uiPriority="68"/>
-    <w:lsdException w:name="Medium Grid 3 Accent 1" w:uiPriority="69"/>
-    <w:lsdException w:name="Dark List Accent 1" w:uiPriority="70"/>
-    <w:lsdException w:name="Colorful Shading Accent 1" w:uiPriority="71"/>
-    <w:lsdException w:name="Colorful List Accent 1" w:uiPriority="72"/>
-    <w:lsdException w:name="Colorful Grid Accent 1" w:uiPriority="73"/>
-    <w:lsdException w:name="Light Shading Accent 2" w:uiPriority="60"/>
-    <w:lsdException w:name="Light List Accent 2" w:uiPriority="61"/>
-    <w:lsdException w:name="Light Grid Accent 2" w:uiPriority="62"/>
-    <w:lsdException w:name="Medium Shading 1 Accent 2" w:uiPriority="63"/>
-    <w:lsdException w:name="Medium Shading 2 Accent 2" w:uiPriority="64"/>
-    <w:lsdException w:name="Medium List 1 Accent 2" w:uiPriority="65"/>
-    <w:lsdException w:name="Medium List 2 Accent 2" w:uiPriority="66"/>
-    <w:lsdException w:name="Medium Grid 1 Accent 2" w:uiPriority="67"/>
-    <w:lsdException w:name="Medium Grid 2 Accent 2" w:uiPriority="68"/>
-    <w:lsdException w:name="Medium Grid 3 Accent 2" w:uiPriority="69"/>
-    <w:lsdException w:name="Dark List Accent 2" w:uiPriority="70"/>
-    <w:lsdException w:name="Colorful Shading Accent 2" w:uiPriority="71"/>
-    <w:lsdException w:name="Colorful List Accent 2" w:uiPriority="72"/>
-    <w:lsdException w:name="Colorful Grid Accent 2" w:uiPriority="73"/>
-    <w:lsdException w:name="Light Shading Accent 3" w:uiPriority="60"/>
-    <w:lsdException w:name="Light List Accent 3" w:uiPriority="61"/>
-    <w:lsdException w:name="Light Grid Accent 3" w:uiPriority="62"/>
-    <w:lsdException w:name="Medium Shading 1 Accent 3" w:uiPriority="63"/>
-    <w:lsdException w:name="Medium Shading 2 Accent 3" w:uiPriority="64"/>
-    <w:lsdException w:name="Medium List 1 Accent 3" w:uiPriority="65"/>
-    <w:lsdException w:name="Medium List 2 Accent 3" w:uiPriority="66"/>
-    <w:lsdException w:name="Medium Grid 1 Accent 3" w:uiPriority="67"/>
-    <w:lsdException w:name="Medium Grid 2 Accent 3" w:uiPriority="68"/>
-    <w:lsdException w:name="Medium Grid 3 Accent 3" w:uiPriority="69"/>
-    <w:lsdException w:name="Dark List Accent 3" w:uiPriority="70"/>
-    <w:lsdException w:name="Colorful Shading Accent 3" w:uiPriority="71"/>
-    <w:lsdException w:name="Colorful List Accent 3" w:uiPriority="72"/>
-    <w:lsdException w:name="Colorful Grid Accent 3" w:uiPriority="73"/>
-    <w:lsdException w:name="Light Shading Accent 4" w:uiPriority="60"/>
-    <w:lsdException w:name="Light List Accent 4" w:uiPriority="61"/>
-    <w:lsdException w:name="Light Grid Accent 4" w:uiPriority="62"/>
-    <w:lsdException w:name="Medium Shading 1 Accent 4" w:uiPriority="63"/>
-    <w:lsdException w:name="Medium Shading 2 Accent 4" w:uiPriority="64"/>
-    <w:lsdException w:name="Medium List 1 Accent 4" w:uiPriority="65"/>
-    <w:lsdException w:name="Medium List 2 Accent 4" w:uiPriority="66"/>
-    <w:lsdException w:name="Medium Grid 1 Accent 4" w:uiPriority="67"/>
-    <w:lsdException w:name="Medium Grid 2 Accent 4" w:uiPriority="68"/>
-    <w:lsdException w:name="Medium Grid 3 Accent 4" w:uiPriority="69"/>
-    <w:lsdException w:name="Dark List Accent 4" w:uiPriority="70"/>
-    <w:lsdException w:name="Colorful Shading Accent 4" w:uiPriority="71"/>
-    <w:lsdException w:name="Colorful List Accent 4" w:uiPriority="72"/>
-    <w:lsdException w:name="Colorful Grid Accent 4" w:uiPriority="73"/>
-    <w:lsdException w:name="Light Shading Accent 5" w:uiPriority="60"/>
-    <w:lsdException w:name="Light List Accent 5" w:uiPriority="61"/>
-    <w:lsdException w:name="Light Grid Accent 5" w:uiPriority="62"/>
-    <w:lsdException w:name="Medium Shading 1 Accent 5" w:uiPriority="63"/>
-    <w:lsdException w:name="Medium Shading 2 Accent 5" w:uiPriority="64"/>
-    <w:lsdException w:name="Medium List 1 Accent 5" w:uiPriority="65"/>
-    <w:lsdException w:name="Medium List 2 Accent 5" w:uiPriority="66"/>
-    <w:lsdException w:name="Medium Grid 1 Accent 5" w:uiPriority="67"/>
-    <w:lsdException w:name="Medium Grid 2 Accent 5" w:uiPriority="68"/>
-    <w:lsdException w:name="Medium Grid 3 Accent 5" w:uiPriority="69"/>
-    <w:lsdException w:name="Dark List Accent 5" w:uiPriority="70"/>
-    <w:lsdException w:name="Colorful Shading Accent 5" w:uiPriority="71"/>
-    <w:lsdException w:name="Colorful List Accent 5" w:uiPriority="72"/>
-    <w:lsdException w:name="Colorful Grid Accent 5" w:uiPriority="73"/>
-    <w:lsdException w:name="Light Shading Accent 6" w:uiPriority="60"/>
-    <w:lsdException w:name="Light List Accent 6" w:uiPriority="61"/>
-    <w:lsdException w:name="Light Grid Accent 6" w:uiPriority="62"/>
-    <w:lsdException w:name="Medium Shading 1 Accent 6" w:uiPriority="63"/>
-    <w:lsdException w:name="Medium Shading 2 Accent 6" w:uiPriority="64"/>
-    <w:lsdException w:name="Medium List 1 Accent 6" w:uiPriority="65"/>
-    <w:lsdException w:name="Medium List 2 Accent 6" w:uiPriority="66"/>
-    <w:lsdException w:name="Medium Grid 1 Accent 6" w:uiPriority="67"/>
-    <w:lsdException w:name="Medium Grid 2 Accent 6" w:uiPriority="68"/>
-    <w:lsdException w:name="Medium Grid 3 Accent 6" w:uiPriority="69"/>
-    <w:lsdException w:name="Dark List Accent 6" w:uiPriority="70"/>
-    <w:lsdException w:name="Colorful Shading Accent 6" w:uiPriority="71"/>
-    <w:lsdException w:name="Colorful List Accent 6" w:uiPriority="72"/>
-    <w:lsdException w:name="Colorful Grid Accent 6" w:uiPriority="73"/>
-    <w:lsdException w:name="Subtle Emphasis" w:uiPriority="19" w:qFormat="1"/>
-    <w:lsdException w:name="Intense Emphasis" w:uiPriority="21" w:qFormat="1"/>
-    <w:lsdException w:name="Subtle Reference" w:uiPriority="31" w:qFormat="1"/>
-    <w:lsdException w:name="Intense Reference" w:uiPriority="32" w:qFormat="1"/>
-    <w:lsdException w:name="Book Title" w:uiPriority="33" w:qFormat="1"/>
-    <w:lsdException w:name="Bibliography" w:semiHidden="1" w:uiPriority="37" w:unhideWhenUsed="1"/>
-    <w:lsdException w:name="TOC Heading" w:semiHidden="1" w:uiPriority="39" w:unhideWhenUsed="1" w:qFormat="1"/>
-    <w:lsdException w:name="Grid Table 4" w:uiPriority="49"/>
-    <w:lsdException w:name="Grid Table 5 Dark" w:uiPriority="50"/>
-    <w:lsdException w:name="Grid Table 6 Colorful" w:uiPriority="51"/>
-    <w:lsdException w:name="Grid Table 7 Colorful" w:uiPriority="52"/>
-    <w:lsdException w:name="Grid Table 1 Light Accent 1" w:uiPriority="46"/>
-    <w:lsdException w:name="Grid Table 2 Accent 1" w:uiPriority="47"/>
-    <w:lsdException w:name="Grid Table 3 Accent 1" w:uiPriority="48"/>
-    <w:lsdException w:name="Grid Table 4 Accent 1" w:uiPriority="49"/>
-    <w:lsdException w:name="Grid Table 5 Dark Accent 1" w:uiPriority="50"/>
-    <w:lsdException w:name="Grid Table 6 Colorful Accent 1" w:uiPriority="51"/>
-    <w:lsdException w:name="Grid Table 7 Colorful Accent 1" w:uiPriority="52"/>
-    <w:lsdException w:name="Grid Table 1 Light Accent 2" w:uiPriority="46"/>
-    <w:lsdException w:name="Grid Table 2 Accent 2" w:uiPriority="47"/>
-    <w:lsdException w:name="Grid Table 3 Accent 2" w:uiPriority="48"/>
-    <w:lsdException w:name="Grid Table 4 Accent 2" w:uiPriority="49"/>
-    <w:lsdException w:name="Grid Table 5 Dark Accent 2" w:uiPriority="50"/>
-    <w:lsdException w:name="Grid Table 6 Colorful Accent 2" w:uiPriority="51"/>
-    <w:lsdException w:name="Grid Table 7 Colorful Accent 2" w:uiPriority="52"/>
-    <w:lsdException w:name="Grid Table 1 Light Accent 3" w:uiPriority="46"/>
-    <w:lsdException w:name="Grid Table 2 Accent 3" w:uiPriority="47"/>
-    <w:lsdException w:name="Grid Table 3 Accent 3" w:uiPriority="48"/>
-    <w:lsdException w:name="Grid Table 4 Accent 3" w:uiPriority="49"/>
-    <w:lsdException w:name="Grid Table 5 Dark Accent 3" w:uiPriority="50"/>
-    <w:lsdException w:name="Grid Table 6 Colorful Accent 3" w:uiPriority="51"/>
-    <w:lsdException w:name="Grid Table 7 Colorful Accent 3" w:uiPriority="52"/>
-    <w:lsdException w:name="Grid Table 1 Light Accent 4" w:uiPriority="46"/>
-    <w:lsdException w:name="Grid Table 2 Accent 4" w:uiPriority="47"/>
-    <w:lsdException w:name="Grid Table 3 Accent 4" w:uiPriority="48"/>
-    <w:lsdException w:name="Grid Table 4 Accent 4" w:uiPriority="49"/>
-    <w:lsdException w:name="Grid Table 5 Dark Accent 4" w:uiPriority="50"/>
-    <w:lsdException w:name="Grid Table 6 Colorful Accent 4" w:uiPriority="51"/>
-    <w:lsdException w:name="Grid Table 7 Colorful Accent 4" w:uiPriority="52"/>
-    <w:lsdException w:name="Grid Table 1 Light Accent 5" w:uiPriority="46"/>
-    <w:lsdException w:name="Grid Table 2 Accent 5" w:uiPriority="47"/>
-    <w:lsdException w:name="Grid Table 3 Accent 5" w:uiPriority="48"/>
-    <w:lsdException w:name="Grid Table 4 Accent 5" w:uiPriority="49"/>
-    <w:lsdException w:name="Grid Table 5 Dark Accent 5" w:uiPriority="50"/>
-    <w:lsdException w:name="Grid Table 6 Colorful Accent 5" w:uiPriority="51"/>
-    <w:lsdException w:name="Grid Table 7 Colorful Accent 5" w:uiPriority="52"/>
-    <w:lsdException w:name="Grid Table 1 Light Accent 6" w:uiPriority="46"/>
-    <w:lsdException w:name="Grid Table 2 Accent 6" w:uiPriority="47"/>
-    <w:lsdException w:name="Grid Table 3 Accent 6" w:uiPriority="48"/>
-    <w:lsdException w:name="Grid Table 4 Accent 6" w:uiPriority="49"/>
-    <w:lsdException w:name="Grid Table 5 Dark Accent 6" w:uiPriority="50"/>
-    <w:lsdException w:name="Grid Table 6 Colorful Accent 6" w:uiPriority="51"/>
-    <w:lsdException w:name="Grid Table 7 Colorful Accent 6" w:uiPriority="52"/>
-    <w:lsdException w:name="List Table 1 Light" w:uiPriority="46"/>
-    <w:lsdException w:name="List Table 2" w:uiPriority="47"/>
-    <w:lsdException w:name="List Table 3" w:uiPriority="48"/>
-    <w:lsdException w:name="List Table 4" w:uiPriority="49"/>
-    <w:lsdException w:name="List Table 5 Dark" w:uiPriority="50"/>
-    <w:lsdException w:name="List Table 6 Colorful" w:uiPriority="51"/>
-    <w:lsdException w:name="List Table 7 Colorful" w:uiPriority="52"/>
-    <w:lsdException w:name="List Table 1 Light Accent 1" w:uiPriority="46"/>
-    <w:lsdException w:name="List Table 2 Accent 1" w:uiPriority="47"/>
-    <w:lsdException w:name="List Table 3 Accent 1" w:uiPriority="48"/>
-    <w:lsdException w:name="List Table 4 Accent 1" w:uiPriority="49"/>
-    <w:lsdException w:name="List Table 5 Dark Accent 1" w:uiPriority="50"/>
-    <w:lsdException w:name="List Table 6 Colorful Accent 1" w:uiPriority="51"/>
-    <w:lsdException w:name="List Table 7 Colorful Accent 1" w:uiPriority="52"/>
-    <w:lsdException w:name="List Table 1 Light Accent 2" w:uiPriority="46"/>
-    <w:lsdException w:name="List Table 2 Accent 2" w:uiPriority="47"/>
-    <w:lsdException w:name="List Table 3 Accent 2" w:uiPriority="48"/>
-    <w:lsdException w:name="List Table 4 Accent 2" w:uiPriority="49"/>
-    <w:lsdException w:name="List Table 5 Dark Accent 2" w:uiPriority="50"/>
-    <w:lsdException w:name="List Table 6 Colorful Accent 2" w:uiPriority="51"/>
-    <w:lsdException w:name="List Table 7 Colorful Accent 2" w:uiPriority="52"/>
-    <w:lsdException w:name="List Table 1 Light Accent 3" w:uiPriority="46"/>
-    <w:lsdException w:name="List Table 2 Accent 3" w:uiPriority="47"/>
-    <w:lsdException w:name="List Table 3 Accent 3" w:uiPriority="48"/>
-    <w:lsdException w:name="List Table 4 Accent 3" w:uiPriority="49"/>
-    <w:lsdException w:name="List Table 5 Dark Accent 3" w:uiPriority="50"/>
-    <w:lsdException w:name="List Table 6 Colorful Accent 3" w:uiPriority="51"/>
-    <w:lsdException w:name="List Table 7 Colorful Accent 3" w:uiPriority="52"/>
-    <w:lsdException w:name="List Table 1 Light Accent 4" w:uiPriority="46"/>
-    <w:lsdException w:name="List Table 2 Accent 4" w:uiPriority="47"/>
-    <w:lsdException w:name="List Table 3 Accent 4" w:uiPriority="48"/>
-    <w:lsdException w:name="List Table 4 Accent 4" w:uiPriority="49"/>
-    <w:lsdException w:name="List Table 5 Dark Accent 4" w:uiPriority="50"/>
-    <w:lsdException w:name="List Table 6 Colorful Accent 4" w:uiPriority="51"/>
-    <w:lsdException w:name="List Table 7 Colorful Accent 4" w:uiPriority="52"/>
-    <w:lsdException w:name="List Table 1 Light Accent 5" w:uiPriority="46"/>
-    <w:lsdException w:name="List Table 2 Accent 5" w:uiPriority="47"/>
-    <w:lsdException w:name="List Table 3 Accent 5" w:uiPriority="48"/>
-    <w:lsdException w:name="List Table 4 Accent 5" w:uiPriority="49"/>
-    <w:lsdException w:name="List Table 5 Dark Accent 5" w:uiPriority="50"/>
-    <w:lsdException w:name="List Table 6 Colorful Accent 5" w:uiPriority="51"/>
-    <w:lsdException w:name="List Table 7 Colorful Accent 5" w:uiPriority="52"/>
-    <w:lsdException w:name="List Table 1 Light Accent 6" w:uiPriority="46"/>
-    <w:lsdException w:name="List Table 2 Accent 6" w:uiPriority="47"/>
-    <w:lsdException w:name="List Table 3 Accent 6" w:uiPriority="48"/>
-    <w:lsdException w:name="List Table 4 Accent 6" w:uiPriority="49"/>
-    <w:lsdException w:name="List Table 5 Dark Accent 6" w:uiPriority="50"/>
-    <w:lsdException w:name="List Table 6 Colorful Accent 6" w:uiPriority="51"/>
-    <w:lsdException w:name="List Table 7 Colorful Accent 6" w:uiPriority="52"/>
-  </w:latentStyles>
-  <w:style w:type="paragraph" w:default="1" w:styleId="Normal">
-    <w:name w:val="Normal"/>
-    <w:qFormat/>
-  </w:style>
-  <w:style w:type="character" w:default="1" w:styleId="Fontepargpadro">
-    <w:name w:val="Default Paragraph Font"/>
-    <w:uiPriority w:val="1"/>
-    <w:semiHidden/>
-    <w:unhideWhenUsed/>
-  </w:style>
-  <w:style w:type="table" w:default="1" w:styleId="Tabelanormal">
-    <w:name w:val="Normal Table"/>
-    <w:uiPriority w:val="99"/>
-    <w:semiHidden/>
-    <w:unhideWhenUsed/>
-    <w:tblPr>
-      <w:tblInd w:w="0" w:type="dxa"/>
-      <w:tblCellMar>
-        <w:top w:w="0" w:type="dxa"/>
-        <w:left w:w="108" w:type="dxa"/>
-        <w:bottom w:w="0" w:type="dxa"/>
-        <w:right w:w="108" w:type="dxa"/>
-      </w:tblCellMar>
-    </w:tblPr>
-  </w:style>
-  <w:style w:type="numbering" w:default="1" w:styleId="Semlista">
-    <w:name w:val="No List"/>
-    <w:uiPriority w:val="99"/>
-    <w:semiHidden/>
-    <w:unhideWhenUsed/>
-  </w:style>
-  <w:style w:type="paragraph" w:customStyle="1" w:styleId="D6E46EED0668A04BBBEB27BC6E43EFF0">
-    <w:name w:val="D6E46EED0668A04BBBEB27BC6E43EFF0"/>
-    <w:rsid w:val="004A3736"/>
-  </w:style>
-  <w:style w:type="paragraph" w:customStyle="1" w:styleId="7DD2064BB2B8C3488A4A6A57CCD84BCB">
-    <w:name w:val="7DD2064BB2B8C3488A4A6A57CCD84BCB"/>
-    <w:rsid w:val="004A3736"/>
-  </w:style>
-  <w:style w:type="paragraph" w:customStyle="1" w:styleId="B923AC27732B314CB0B5291707EE36D4">
-    <w:name w:val="B923AC27732B314CB0B5291707EE36D4"/>
-    <w:rsid w:val="004A3736"/>
-  </w:style>
-  <w:style w:type="paragraph" w:customStyle="1" w:styleId="D8AB90B5796FFA4DA9AB953CA9433F33">
-    <w:name w:val="D8AB90B5796FFA4DA9AB953CA9433F33"/>
-    <w:rsid w:val="004A3736"/>
-  </w:style>
-  <w:style w:type="paragraph" w:customStyle="1" w:styleId="161B21ED6B6F8D408A133766F5683AF5">
-    <w:name w:val="161B21ED6B6F8D408A133766F5683AF5"/>
-    <w:rsid w:val="004A3736"/>
-  </w:style>
-  <w:style w:type="paragraph" w:customStyle="1" w:styleId="E256BEA220673044B976AA980E981486">
-    <w:name w:val="E256BEA220673044B976AA980E981486"/>
-    <w:rsid w:val="004A3736"/>
-  </w:style>
-</w:styles>
-</file>
-
-<file path=word/glossary/webSettings.xml><?xml version="1.0" encoding="utf-8"?>
-<w:webSettings xmlns:mc="http://schemas.openxmlformats.org/markup-compatibility/2006" xmlns:r="http://schemas.openxmlformats.org/officeDocument/2006/relationships" xmlns:w="http://schemas.openxmlformats.org/wordprocessingml/2006/main" xmlns:w14="http://schemas.microsoft.com/office/word/2010/wordml" xmlns:w15="http://schemas.microsoft.com/office/word/2012/wordml" xmlns:w16se="http://schemas.microsoft.com/office/word/2015/wordml/symex" mc:Ignorable="w14 w15 w16se">
-  <w:allowPNG/>
-</w:webSettings>
-</file>
-
 <file path=word/theme/theme1.xml><?xml version="1.0" encoding="utf-8"?>
 <a:theme xmlns:a="http://schemas.openxmlformats.org/drawingml/2006/main" name="Tema do Office">
   <a:themeElements>
@@ -8595,7 +8562,7 @@
 </file>
 
 <file path=customXml/itemProps1.xml><?xml version="1.0" encoding="utf-8"?>
-<ds:datastoreItem xmlns:ds="http://schemas.openxmlformats.org/officeDocument/2006/customXml" ds:itemID="{6D55793D-803E-46D2-A513-845BEB6C8F5F}">
+<ds:datastoreItem xmlns:ds="http://schemas.openxmlformats.org/officeDocument/2006/customXml" ds:itemID="{B5CD4B73-D71B-43CF-8510-C69EC41D22A6}">
   <ds:schemaRefs>
     <ds:schemaRef ds:uri="http://schemas.openxmlformats.org/officeDocument/2006/bibliography"/>
   </ds:schemaRefs>

</xml_diff>